<commit_message>
Revising Point 4 and 6
</commit_message>
<xml_diff>
--- a/USULAN TUGAS AKHIR.docx
+++ b/USULAN TUGAS AKHIR.docx
@@ -7077,164 +7077,50 @@
           <w:sz w:val="24"/>
           <w:szCs w:val="24"/>
         </w:rPr>
-        <w:t>Mengapa</w:t>
-      </w:r>
-      <w:proofErr w:type="spellEnd"/>
-      <w:r>
-        <w:rPr>
-          <w:rFonts w:ascii="Times New Roman" w:hAnsi="Times New Roman" w:cs="Times New Roman"/>
-          <w:sz w:val="24"/>
-          <w:szCs w:val="24"/>
-        </w:rPr>
-        <w:t xml:space="preserve"> </w:t>
-      </w:r>
-      <w:proofErr w:type="spellStart"/>
-      <w:r>
-        <w:rPr>
-          <w:rFonts w:ascii="Times New Roman" w:hAnsi="Times New Roman" w:cs="Times New Roman"/>
-          <w:sz w:val="24"/>
-          <w:szCs w:val="24"/>
-        </w:rPr>
-        <w:t>dibutuhkan</w:t>
-      </w:r>
-      <w:proofErr w:type="spellEnd"/>
-      <w:r>
-        <w:rPr>
-          <w:rFonts w:ascii="Times New Roman" w:hAnsi="Times New Roman" w:cs="Times New Roman"/>
-          <w:sz w:val="24"/>
-          <w:szCs w:val="24"/>
-        </w:rPr>
-        <w:t xml:space="preserve"> </w:t>
-      </w:r>
-      <w:proofErr w:type="spellStart"/>
-      <w:r>
-        <w:rPr>
-          <w:rFonts w:ascii="Times New Roman" w:hAnsi="Times New Roman" w:cs="Times New Roman"/>
-          <w:color w:val="202122"/>
-          <w:sz w:val="24"/>
-          <w:szCs w:val="24"/>
-          <w:shd w:val="clear" w:color="auto" w:fill="FFFFFF"/>
-        </w:rPr>
-        <w:t>algoritma</w:t>
-      </w:r>
-      <w:proofErr w:type="spellEnd"/>
-      <w:r>
-        <w:rPr>
-          <w:rFonts w:ascii="Times New Roman" w:hAnsi="Times New Roman" w:cs="Times New Roman"/>
-          <w:color w:val="202122"/>
-          <w:sz w:val="24"/>
-          <w:szCs w:val="24"/>
-          <w:shd w:val="clear" w:color="auto" w:fill="FFFFFF"/>
-        </w:rPr>
-        <w:t xml:space="preserve"> yang </w:t>
-      </w:r>
-      <w:proofErr w:type="spellStart"/>
-      <w:r>
-        <w:rPr>
-          <w:rFonts w:ascii="Times New Roman" w:hAnsi="Times New Roman" w:cs="Times New Roman"/>
-          <w:color w:val="202122"/>
-          <w:sz w:val="24"/>
-          <w:szCs w:val="24"/>
-          <w:shd w:val="clear" w:color="auto" w:fill="FFFFFF"/>
-        </w:rPr>
-        <w:t>bisa</w:t>
-      </w:r>
-      <w:proofErr w:type="spellEnd"/>
-      <w:r>
-        <w:rPr>
-          <w:rFonts w:ascii="Times New Roman" w:hAnsi="Times New Roman" w:cs="Times New Roman"/>
-          <w:color w:val="202122"/>
-          <w:sz w:val="24"/>
-          <w:szCs w:val="24"/>
-          <w:shd w:val="clear" w:color="auto" w:fill="FFFFFF"/>
-        </w:rPr>
-        <w:t xml:space="preserve"> </w:t>
-      </w:r>
-      <w:proofErr w:type="spellStart"/>
-      <w:r>
-        <w:rPr>
-          <w:rFonts w:ascii="Times New Roman" w:hAnsi="Times New Roman" w:cs="Times New Roman"/>
-          <w:color w:val="202122"/>
-          <w:sz w:val="24"/>
-          <w:szCs w:val="24"/>
-          <w:shd w:val="clear" w:color="auto" w:fill="FFFFFF"/>
-        </w:rPr>
-        <w:t>memaksimalkan</w:t>
-      </w:r>
-      <w:proofErr w:type="spellEnd"/>
-      <w:r>
-        <w:rPr>
-          <w:rFonts w:ascii="Times New Roman" w:hAnsi="Times New Roman" w:cs="Times New Roman"/>
-          <w:color w:val="202122"/>
-          <w:sz w:val="24"/>
-          <w:szCs w:val="24"/>
-          <w:shd w:val="clear" w:color="auto" w:fill="FFFFFF"/>
-        </w:rPr>
-        <w:t xml:space="preserve"> </w:t>
-      </w:r>
-      <w:proofErr w:type="spellStart"/>
-      <w:r>
-        <w:rPr>
-          <w:rFonts w:ascii="Times New Roman" w:hAnsi="Times New Roman" w:cs="Times New Roman"/>
-          <w:color w:val="202122"/>
-          <w:sz w:val="24"/>
-          <w:szCs w:val="24"/>
-          <w:shd w:val="clear" w:color="auto" w:fill="FFFFFF"/>
-        </w:rPr>
-        <w:t>penggunaan</w:t>
-      </w:r>
-      <w:proofErr w:type="spellEnd"/>
-      <w:r>
-        <w:rPr>
-          <w:rFonts w:ascii="Times New Roman" w:hAnsi="Times New Roman" w:cs="Times New Roman"/>
-          <w:color w:val="202122"/>
-          <w:sz w:val="24"/>
-          <w:szCs w:val="24"/>
-          <w:shd w:val="clear" w:color="auto" w:fill="FFFFFF"/>
-        </w:rPr>
-        <w:t xml:space="preserve"> </w:t>
-      </w:r>
-      <w:proofErr w:type="spellStart"/>
-      <w:r>
-        <w:rPr>
-          <w:rFonts w:ascii="Times New Roman" w:hAnsi="Times New Roman" w:cs="Times New Roman"/>
-          <w:color w:val="202122"/>
-          <w:sz w:val="24"/>
-          <w:szCs w:val="24"/>
-          <w:shd w:val="clear" w:color="auto" w:fill="FFFFFF"/>
-        </w:rPr>
-        <w:t>sumber</w:t>
-      </w:r>
-      <w:proofErr w:type="spellEnd"/>
-      <w:r>
-        <w:rPr>
-          <w:rFonts w:ascii="Times New Roman" w:hAnsi="Times New Roman" w:cs="Times New Roman"/>
-          <w:color w:val="202122"/>
-          <w:sz w:val="24"/>
-          <w:szCs w:val="24"/>
-          <w:shd w:val="clear" w:color="auto" w:fill="FFFFFF"/>
-        </w:rPr>
-        <w:t xml:space="preserve"> </w:t>
-      </w:r>
-      <w:proofErr w:type="spellStart"/>
-      <w:r>
-        <w:rPr>
-          <w:rFonts w:ascii="Times New Roman" w:hAnsi="Times New Roman" w:cs="Times New Roman"/>
-          <w:color w:val="202122"/>
-          <w:sz w:val="24"/>
-          <w:szCs w:val="24"/>
-          <w:shd w:val="clear" w:color="auto" w:fill="FFFFFF"/>
-        </w:rPr>
-        <w:t>daya</w:t>
-      </w:r>
-      <w:proofErr w:type="spellEnd"/>
-      <w:r>
-        <w:rPr>
-          <w:rFonts w:ascii="Times New Roman" w:hAnsi="Times New Roman" w:cs="Times New Roman"/>
-          <w:color w:val="202122"/>
-          <w:sz w:val="24"/>
-          <w:szCs w:val="24"/>
-          <w:shd w:val="clear" w:color="auto" w:fill="FFFFFF"/>
+        <w:t>Bagaimana</w:t>
+      </w:r>
+      <w:proofErr w:type="spellEnd"/>
+      <w:r>
+        <w:rPr>
+          <w:rFonts w:ascii="Times New Roman" w:hAnsi="Times New Roman" w:cs="Times New Roman"/>
+          <w:sz w:val="24"/>
+          <w:szCs w:val="24"/>
+        </w:rPr>
+        <w:t xml:space="preserve"> </w:t>
+      </w:r>
+      <w:proofErr w:type="spellStart"/>
+      <w:r>
+        <w:rPr>
+          <w:rFonts w:ascii="Times New Roman" w:hAnsi="Times New Roman" w:cs="Times New Roman"/>
+          <w:sz w:val="24"/>
+          <w:szCs w:val="24"/>
+        </w:rPr>
+        <w:t>cara</w:t>
+      </w:r>
+      <w:proofErr w:type="spellEnd"/>
+      <w:r>
+        <w:rPr>
+          <w:rFonts w:ascii="Times New Roman" w:hAnsi="Times New Roman" w:cs="Times New Roman"/>
+          <w:sz w:val="24"/>
+          <w:szCs w:val="24"/>
+        </w:rPr>
+        <w:t xml:space="preserve"> </w:t>
+      </w:r>
+      <w:proofErr w:type="spellStart"/>
+      <w:r>
+        <w:rPr>
+          <w:rFonts w:ascii="Times New Roman" w:hAnsi="Times New Roman" w:cs="Times New Roman"/>
+          <w:sz w:val="24"/>
+          <w:szCs w:val="24"/>
+        </w:rPr>
+        <w:t>mengimplementasikan</w:t>
+      </w:r>
+      <w:proofErr w:type="spellEnd"/>
+      <w:r>
+        <w:rPr>
+          <w:rFonts w:ascii="Times New Roman" w:hAnsi="Times New Roman" w:cs="Times New Roman"/>
+          <w:sz w:val="24"/>
+          <w:szCs w:val="24"/>
         </w:rPr>
         <w:t xml:space="preserve"> </w:t>
       </w:r>
@@ -7243,70 +7129,214 @@
           <w:rFonts w:ascii="Times New Roman" w:hAnsi="Times New Roman" w:cs="Times New Roman"/>
           <w:i/>
           <w:iCs/>
-          <w:color w:val="202122"/>
-          <w:sz w:val="24"/>
-          <w:szCs w:val="24"/>
-          <w:shd w:val="clear" w:color="auto" w:fill="FFFFFF"/>
+          <w:sz w:val="24"/>
+          <w:szCs w:val="24"/>
+        </w:rPr>
+        <w:t>Genetic Algorithm</w:t>
+      </w:r>
+      <w:r>
+        <w:rPr>
+          <w:rFonts w:ascii="Times New Roman" w:hAnsi="Times New Roman" w:cs="Times New Roman"/>
+          <w:sz w:val="24"/>
+          <w:szCs w:val="24"/>
+        </w:rPr>
+        <w:t xml:space="preserve"> </w:t>
+      </w:r>
+      <w:proofErr w:type="spellStart"/>
+      <w:r>
+        <w:rPr>
+          <w:rFonts w:ascii="Times New Roman" w:hAnsi="Times New Roman" w:cs="Times New Roman"/>
+          <w:sz w:val="24"/>
+          <w:szCs w:val="24"/>
+        </w:rPr>
+        <w:t>untuk</w:t>
+      </w:r>
+      <w:proofErr w:type="spellEnd"/>
+      <w:r>
+        <w:rPr>
+          <w:rFonts w:ascii="Times New Roman" w:hAnsi="Times New Roman" w:cs="Times New Roman"/>
+          <w:sz w:val="24"/>
+          <w:szCs w:val="24"/>
+        </w:rPr>
+        <w:t xml:space="preserve"> </w:t>
+      </w:r>
+      <w:proofErr w:type="spellStart"/>
+      <w:r>
+        <w:rPr>
+          <w:rFonts w:ascii="Times New Roman" w:hAnsi="Times New Roman" w:cs="Times New Roman"/>
+          <w:sz w:val="24"/>
+          <w:szCs w:val="24"/>
+        </w:rPr>
+        <w:t>menghasilkan</w:t>
+      </w:r>
+      <w:proofErr w:type="spellEnd"/>
+      <w:r>
+        <w:rPr>
+          <w:rFonts w:ascii="Times New Roman" w:hAnsi="Times New Roman" w:cs="Times New Roman"/>
+          <w:sz w:val="24"/>
+          <w:szCs w:val="24"/>
+        </w:rPr>
+        <w:t xml:space="preserve"> </w:t>
+      </w:r>
+      <w:proofErr w:type="spellStart"/>
+      <w:r>
+        <w:rPr>
+          <w:rFonts w:ascii="Times New Roman" w:hAnsi="Times New Roman" w:cs="Times New Roman"/>
+          <w:sz w:val="24"/>
+          <w:szCs w:val="24"/>
+        </w:rPr>
+        <w:t>solusi</w:t>
+      </w:r>
+      <w:proofErr w:type="spellEnd"/>
+      <w:r>
+        <w:rPr>
+          <w:rFonts w:ascii="Times New Roman" w:hAnsi="Times New Roman" w:cs="Times New Roman"/>
+          <w:sz w:val="24"/>
+          <w:szCs w:val="24"/>
+        </w:rPr>
+        <w:t xml:space="preserve"> </w:t>
+      </w:r>
+      <w:proofErr w:type="spellStart"/>
+      <w:r>
+        <w:rPr>
+          <w:rFonts w:ascii="Times New Roman" w:hAnsi="Times New Roman" w:cs="Times New Roman"/>
+          <w:sz w:val="24"/>
+          <w:szCs w:val="24"/>
+        </w:rPr>
+        <w:t>berkualitas</w:t>
+      </w:r>
+      <w:proofErr w:type="spellEnd"/>
+      <w:r>
+        <w:rPr>
+          <w:rFonts w:ascii="Times New Roman" w:hAnsi="Times New Roman" w:cs="Times New Roman"/>
+          <w:sz w:val="24"/>
+          <w:szCs w:val="24"/>
+        </w:rPr>
+        <w:t xml:space="preserve"> </w:t>
+      </w:r>
+      <w:proofErr w:type="spellStart"/>
+      <w:r>
+        <w:rPr>
+          <w:rFonts w:ascii="Times New Roman" w:hAnsi="Times New Roman" w:cs="Times New Roman"/>
+          <w:sz w:val="24"/>
+          <w:szCs w:val="24"/>
+        </w:rPr>
+        <w:t>tinggi</w:t>
+      </w:r>
+      <w:proofErr w:type="spellEnd"/>
+      <w:r>
+        <w:rPr>
+          <w:rFonts w:ascii="Times New Roman" w:hAnsi="Times New Roman" w:cs="Times New Roman"/>
+          <w:sz w:val="24"/>
+          <w:szCs w:val="24"/>
+        </w:rPr>
+        <w:t xml:space="preserve"> </w:t>
+      </w:r>
+      <w:proofErr w:type="spellStart"/>
+      <w:r>
+        <w:rPr>
+          <w:rFonts w:ascii="Times New Roman" w:hAnsi="Times New Roman" w:cs="Times New Roman"/>
+          <w:sz w:val="24"/>
+          <w:szCs w:val="24"/>
+        </w:rPr>
+        <w:t>untuk</w:t>
+      </w:r>
+      <w:proofErr w:type="spellEnd"/>
+      <w:r>
+        <w:rPr>
+          <w:rFonts w:ascii="Times New Roman" w:hAnsi="Times New Roman" w:cs="Times New Roman"/>
+          <w:sz w:val="24"/>
+          <w:szCs w:val="24"/>
+        </w:rPr>
+        <w:t xml:space="preserve"> </w:t>
+      </w:r>
+      <w:proofErr w:type="spellStart"/>
+      <w:r>
+        <w:rPr>
+          <w:rFonts w:ascii="Times New Roman" w:hAnsi="Times New Roman" w:cs="Times New Roman"/>
+          <w:sz w:val="24"/>
+          <w:szCs w:val="24"/>
+        </w:rPr>
+        <w:t>optimasi</w:t>
+      </w:r>
+      <w:proofErr w:type="spellEnd"/>
+      <w:r>
+        <w:rPr>
+          <w:rFonts w:ascii="Times New Roman" w:hAnsi="Times New Roman" w:cs="Times New Roman"/>
+          <w:sz w:val="24"/>
+          <w:szCs w:val="24"/>
+        </w:rPr>
+        <w:t xml:space="preserve"> </w:t>
+      </w:r>
+      <w:proofErr w:type="spellStart"/>
+      <w:r>
+        <w:rPr>
+          <w:rFonts w:ascii="Times New Roman" w:hAnsi="Times New Roman" w:cs="Times New Roman"/>
+          <w:sz w:val="24"/>
+          <w:szCs w:val="24"/>
+        </w:rPr>
+        <w:t>penggunaan</w:t>
+      </w:r>
+      <w:proofErr w:type="spellEnd"/>
+      <w:r>
+        <w:rPr>
+          <w:rFonts w:ascii="Times New Roman" w:hAnsi="Times New Roman" w:cs="Times New Roman"/>
+          <w:sz w:val="24"/>
+          <w:szCs w:val="24"/>
+        </w:rPr>
+        <w:t xml:space="preserve"> </w:t>
+      </w:r>
+      <w:proofErr w:type="spellStart"/>
+      <w:r>
+        <w:rPr>
+          <w:rFonts w:ascii="Times New Roman" w:hAnsi="Times New Roman" w:cs="Times New Roman"/>
+          <w:sz w:val="24"/>
+          <w:szCs w:val="24"/>
+        </w:rPr>
+        <w:t>sumber</w:t>
+      </w:r>
+      <w:proofErr w:type="spellEnd"/>
+      <w:r>
+        <w:rPr>
+          <w:rFonts w:ascii="Times New Roman" w:hAnsi="Times New Roman" w:cs="Times New Roman"/>
+          <w:sz w:val="24"/>
+          <w:szCs w:val="24"/>
+        </w:rPr>
+        <w:t xml:space="preserve"> </w:t>
+      </w:r>
+      <w:proofErr w:type="spellStart"/>
+      <w:r>
+        <w:rPr>
+          <w:rFonts w:ascii="Times New Roman" w:hAnsi="Times New Roman" w:cs="Times New Roman"/>
+          <w:sz w:val="24"/>
+          <w:szCs w:val="24"/>
+        </w:rPr>
+        <w:t>daya</w:t>
+      </w:r>
+      <w:proofErr w:type="spellEnd"/>
+      <w:r>
+        <w:rPr>
+          <w:rFonts w:ascii="Times New Roman" w:hAnsi="Times New Roman" w:cs="Times New Roman"/>
+          <w:sz w:val="24"/>
+          <w:szCs w:val="24"/>
+        </w:rPr>
+        <w:t xml:space="preserve"> </w:t>
+      </w:r>
+      <w:r>
+        <w:rPr>
+          <w:rFonts w:ascii="Times New Roman" w:hAnsi="Times New Roman" w:cs="Times New Roman"/>
+          <w:i/>
+          <w:iCs/>
+          <w:sz w:val="24"/>
+          <w:szCs w:val="24"/>
         </w:rPr>
         <w:t>Cloud</w:t>
       </w:r>
       <w:r>
         <w:rPr>
           <w:rFonts w:ascii="Times New Roman" w:hAnsi="Times New Roman" w:cs="Times New Roman"/>
-          <w:color w:val="202122"/>
-          <w:sz w:val="24"/>
-          <w:szCs w:val="24"/>
-          <w:shd w:val="clear" w:color="auto" w:fill="FFFFFF"/>
-        </w:rPr>
-        <w:t xml:space="preserve"> </w:t>
-      </w:r>
-      <w:proofErr w:type="spellStart"/>
-      <w:r>
-        <w:rPr>
-          <w:rFonts w:ascii="Times New Roman" w:hAnsi="Times New Roman" w:cs="Times New Roman"/>
-          <w:color w:val="202122"/>
-          <w:sz w:val="24"/>
-          <w:szCs w:val="24"/>
-          <w:shd w:val="clear" w:color="auto" w:fill="FFFFFF"/>
-        </w:rPr>
-        <w:t>bersesesuaian</w:t>
-      </w:r>
-      <w:proofErr w:type="spellEnd"/>
-      <w:r>
-        <w:rPr>
-          <w:rFonts w:ascii="Times New Roman" w:hAnsi="Times New Roman" w:cs="Times New Roman"/>
-          <w:color w:val="202122"/>
-          <w:sz w:val="24"/>
-          <w:szCs w:val="24"/>
-          <w:shd w:val="clear" w:color="auto" w:fill="FFFFFF"/>
-        </w:rPr>
-        <w:t xml:space="preserve"> </w:t>
-      </w:r>
-      <w:proofErr w:type="spellStart"/>
-      <w:r>
-        <w:rPr>
-          <w:rFonts w:ascii="Times New Roman" w:hAnsi="Times New Roman" w:cs="Times New Roman"/>
-          <w:color w:val="202122"/>
-          <w:sz w:val="24"/>
-          <w:szCs w:val="24"/>
-          <w:shd w:val="clear" w:color="auto" w:fill="FFFFFF"/>
-        </w:rPr>
-        <w:t>dengan</w:t>
-      </w:r>
-      <w:proofErr w:type="spellEnd"/>
-      <w:r>
-        <w:rPr>
-          <w:rFonts w:ascii="Times New Roman" w:hAnsi="Times New Roman" w:cs="Times New Roman"/>
-          <w:color w:val="202122"/>
-          <w:sz w:val="24"/>
-          <w:szCs w:val="24"/>
-          <w:shd w:val="clear" w:color="auto" w:fill="FFFFFF"/>
-        </w:rPr>
-        <w:t xml:space="preserve"> Knapsack Problem</w:t>
-      </w:r>
-      <w:r>
-        <w:rPr>
-          <w:rFonts w:ascii="Times New Roman" w:hAnsi="Times New Roman" w:cs="Times New Roman"/>
+          <w:i/>
+          <w:iCs/>
           <w:sz w:val="24"/>
           <w:szCs w:val="24"/>
         </w:rPr>
@@ -7385,294 +7415,6 @@
       <w:r>
         <w:rPr>
           <w:rFonts w:ascii="Times New Roman" w:hAnsi="Times New Roman" w:cs="Times New Roman"/>
-          <w:i/>
-          <w:iCs/>
-          <w:sz w:val="24"/>
-          <w:szCs w:val="24"/>
-        </w:rPr>
-        <w:t>Genetic Algorithm</w:t>
-      </w:r>
-      <w:r>
-        <w:rPr>
-          <w:rFonts w:ascii="Times New Roman" w:hAnsi="Times New Roman" w:cs="Times New Roman"/>
-          <w:sz w:val="24"/>
-          <w:szCs w:val="24"/>
-        </w:rPr>
-        <w:t xml:space="preserve"> </w:t>
-      </w:r>
-      <w:proofErr w:type="spellStart"/>
-      <w:r>
-        <w:rPr>
-          <w:rFonts w:ascii="Times New Roman" w:hAnsi="Times New Roman" w:cs="Times New Roman"/>
-          <w:sz w:val="24"/>
-          <w:szCs w:val="24"/>
-        </w:rPr>
-        <w:t>untuk</w:t>
-      </w:r>
-      <w:proofErr w:type="spellEnd"/>
-      <w:r>
-        <w:rPr>
-          <w:rFonts w:ascii="Times New Roman" w:hAnsi="Times New Roman" w:cs="Times New Roman"/>
-          <w:sz w:val="24"/>
-          <w:szCs w:val="24"/>
-        </w:rPr>
-        <w:t xml:space="preserve"> </w:t>
-      </w:r>
-      <w:proofErr w:type="spellStart"/>
-      <w:r>
-        <w:rPr>
-          <w:rFonts w:ascii="Times New Roman" w:hAnsi="Times New Roman" w:cs="Times New Roman"/>
-          <w:sz w:val="24"/>
-          <w:szCs w:val="24"/>
-        </w:rPr>
-        <w:t>menghasilkan</w:t>
-      </w:r>
-      <w:proofErr w:type="spellEnd"/>
-      <w:r>
-        <w:rPr>
-          <w:rFonts w:ascii="Times New Roman" w:hAnsi="Times New Roman" w:cs="Times New Roman"/>
-          <w:sz w:val="24"/>
-          <w:szCs w:val="24"/>
-        </w:rPr>
-        <w:t xml:space="preserve"> </w:t>
-      </w:r>
-      <w:proofErr w:type="spellStart"/>
-      <w:r>
-        <w:rPr>
-          <w:rFonts w:ascii="Times New Roman" w:hAnsi="Times New Roman" w:cs="Times New Roman"/>
-          <w:sz w:val="24"/>
-          <w:szCs w:val="24"/>
-        </w:rPr>
-        <w:t>solusi</w:t>
-      </w:r>
-      <w:proofErr w:type="spellEnd"/>
-      <w:r>
-        <w:rPr>
-          <w:rFonts w:ascii="Times New Roman" w:hAnsi="Times New Roman" w:cs="Times New Roman"/>
-          <w:sz w:val="24"/>
-          <w:szCs w:val="24"/>
-        </w:rPr>
-        <w:t xml:space="preserve"> </w:t>
-      </w:r>
-      <w:proofErr w:type="spellStart"/>
-      <w:r>
-        <w:rPr>
-          <w:rFonts w:ascii="Times New Roman" w:hAnsi="Times New Roman" w:cs="Times New Roman"/>
-          <w:sz w:val="24"/>
-          <w:szCs w:val="24"/>
-        </w:rPr>
-        <w:t>berkualitas</w:t>
-      </w:r>
-      <w:proofErr w:type="spellEnd"/>
-      <w:r>
-        <w:rPr>
-          <w:rFonts w:ascii="Times New Roman" w:hAnsi="Times New Roman" w:cs="Times New Roman"/>
-          <w:sz w:val="24"/>
-          <w:szCs w:val="24"/>
-        </w:rPr>
-        <w:t xml:space="preserve"> </w:t>
-      </w:r>
-      <w:proofErr w:type="spellStart"/>
-      <w:r>
-        <w:rPr>
-          <w:rFonts w:ascii="Times New Roman" w:hAnsi="Times New Roman" w:cs="Times New Roman"/>
-          <w:sz w:val="24"/>
-          <w:szCs w:val="24"/>
-        </w:rPr>
-        <w:t>tinggi</w:t>
-      </w:r>
-      <w:proofErr w:type="spellEnd"/>
-      <w:r>
-        <w:rPr>
-          <w:rFonts w:ascii="Times New Roman" w:hAnsi="Times New Roman" w:cs="Times New Roman"/>
-          <w:sz w:val="24"/>
-          <w:szCs w:val="24"/>
-        </w:rPr>
-        <w:t xml:space="preserve"> </w:t>
-      </w:r>
-      <w:proofErr w:type="spellStart"/>
-      <w:r>
-        <w:rPr>
-          <w:rFonts w:ascii="Times New Roman" w:hAnsi="Times New Roman" w:cs="Times New Roman"/>
-          <w:sz w:val="24"/>
-          <w:szCs w:val="24"/>
-        </w:rPr>
-        <w:t>untuk</w:t>
-      </w:r>
-      <w:proofErr w:type="spellEnd"/>
-      <w:r>
-        <w:rPr>
-          <w:rFonts w:ascii="Times New Roman" w:hAnsi="Times New Roman" w:cs="Times New Roman"/>
-          <w:sz w:val="24"/>
-          <w:szCs w:val="24"/>
-        </w:rPr>
-        <w:t xml:space="preserve"> </w:t>
-      </w:r>
-      <w:proofErr w:type="spellStart"/>
-      <w:r>
-        <w:rPr>
-          <w:rFonts w:ascii="Times New Roman" w:hAnsi="Times New Roman" w:cs="Times New Roman"/>
-          <w:sz w:val="24"/>
-          <w:szCs w:val="24"/>
-        </w:rPr>
-        <w:t>optimasi</w:t>
-      </w:r>
-      <w:proofErr w:type="spellEnd"/>
-      <w:r>
-        <w:rPr>
-          <w:rFonts w:ascii="Times New Roman" w:hAnsi="Times New Roman" w:cs="Times New Roman"/>
-          <w:sz w:val="24"/>
-          <w:szCs w:val="24"/>
-        </w:rPr>
-        <w:t xml:space="preserve"> </w:t>
-      </w:r>
-      <w:proofErr w:type="spellStart"/>
-      <w:r>
-        <w:rPr>
-          <w:rFonts w:ascii="Times New Roman" w:hAnsi="Times New Roman" w:cs="Times New Roman"/>
-          <w:sz w:val="24"/>
-          <w:szCs w:val="24"/>
-        </w:rPr>
-        <w:t>penggunaan</w:t>
-      </w:r>
-      <w:proofErr w:type="spellEnd"/>
-      <w:r>
-        <w:rPr>
-          <w:rFonts w:ascii="Times New Roman" w:hAnsi="Times New Roman" w:cs="Times New Roman"/>
-          <w:sz w:val="24"/>
-          <w:szCs w:val="24"/>
-        </w:rPr>
-        <w:t xml:space="preserve"> </w:t>
-      </w:r>
-      <w:proofErr w:type="spellStart"/>
-      <w:r>
-        <w:rPr>
-          <w:rFonts w:ascii="Times New Roman" w:hAnsi="Times New Roman" w:cs="Times New Roman"/>
-          <w:sz w:val="24"/>
-          <w:szCs w:val="24"/>
-        </w:rPr>
-        <w:t>sumber</w:t>
-      </w:r>
-      <w:proofErr w:type="spellEnd"/>
-      <w:r>
-        <w:rPr>
-          <w:rFonts w:ascii="Times New Roman" w:hAnsi="Times New Roman" w:cs="Times New Roman"/>
-          <w:sz w:val="24"/>
-          <w:szCs w:val="24"/>
-        </w:rPr>
-        <w:t xml:space="preserve"> </w:t>
-      </w:r>
-      <w:proofErr w:type="spellStart"/>
-      <w:r>
-        <w:rPr>
-          <w:rFonts w:ascii="Times New Roman" w:hAnsi="Times New Roman" w:cs="Times New Roman"/>
-          <w:sz w:val="24"/>
-          <w:szCs w:val="24"/>
-        </w:rPr>
-        <w:t>daya</w:t>
-      </w:r>
-      <w:proofErr w:type="spellEnd"/>
-      <w:r>
-        <w:rPr>
-          <w:rFonts w:ascii="Times New Roman" w:hAnsi="Times New Roman" w:cs="Times New Roman"/>
-          <w:sz w:val="24"/>
-          <w:szCs w:val="24"/>
-        </w:rPr>
-        <w:t xml:space="preserve"> </w:t>
-      </w:r>
-      <w:r>
-        <w:rPr>
-          <w:rFonts w:ascii="Times New Roman" w:hAnsi="Times New Roman" w:cs="Times New Roman"/>
-          <w:i/>
-          <w:iCs/>
-          <w:sz w:val="24"/>
-          <w:szCs w:val="24"/>
-        </w:rPr>
-        <w:t>Cloud</w:t>
-      </w:r>
-      <w:r>
-        <w:rPr>
-          <w:rFonts w:ascii="Times New Roman" w:hAnsi="Times New Roman" w:cs="Times New Roman"/>
-          <w:i/>
-          <w:iCs/>
-          <w:sz w:val="24"/>
-          <w:szCs w:val="24"/>
-        </w:rPr>
-        <w:t>?</w:t>
-      </w:r>
-    </w:p>
-    <w:p>
-      <w:pPr>
-        <w:pStyle w:val="ListParagraph"/>
-        <w:numPr>
-          <w:ilvl w:val="0"/>
-          <w:numId w:val="2"/>
-        </w:numPr>
-        <w:ind w:left="720"/>
-        <w:jc w:val="both"/>
-        <w:rPr>
-          <w:rFonts w:ascii="Times New Roman" w:hAnsi="Times New Roman" w:cs="Times New Roman"/>
-          <w:sz w:val="24"/>
-          <w:szCs w:val="24"/>
-        </w:rPr>
-      </w:pPr>
-      <w:proofErr w:type="spellStart"/>
-      <w:r>
-        <w:rPr>
-          <w:rFonts w:ascii="Times New Roman" w:hAnsi="Times New Roman" w:cs="Times New Roman"/>
-          <w:sz w:val="24"/>
-          <w:szCs w:val="24"/>
-        </w:rPr>
-        <w:t>Bagaimana</w:t>
-      </w:r>
-      <w:proofErr w:type="spellEnd"/>
-      <w:r>
-        <w:rPr>
-          <w:rFonts w:ascii="Times New Roman" w:hAnsi="Times New Roman" w:cs="Times New Roman"/>
-          <w:sz w:val="24"/>
-          <w:szCs w:val="24"/>
-        </w:rPr>
-        <w:t xml:space="preserve"> </w:t>
-      </w:r>
-      <w:proofErr w:type="spellStart"/>
-      <w:r>
-        <w:rPr>
-          <w:rFonts w:ascii="Times New Roman" w:hAnsi="Times New Roman" w:cs="Times New Roman"/>
-          <w:sz w:val="24"/>
-          <w:szCs w:val="24"/>
-        </w:rPr>
-        <w:t>cara</w:t>
-      </w:r>
-      <w:proofErr w:type="spellEnd"/>
-      <w:r>
-        <w:rPr>
-          <w:rFonts w:ascii="Times New Roman" w:hAnsi="Times New Roman" w:cs="Times New Roman"/>
-          <w:sz w:val="24"/>
-          <w:szCs w:val="24"/>
-        </w:rPr>
-        <w:t xml:space="preserve"> </w:t>
-      </w:r>
-      <w:proofErr w:type="spellStart"/>
-      <w:r>
-        <w:rPr>
-          <w:rFonts w:ascii="Times New Roman" w:hAnsi="Times New Roman" w:cs="Times New Roman"/>
-          <w:sz w:val="24"/>
-          <w:szCs w:val="24"/>
-        </w:rPr>
-        <w:t>mengimplementasikan</w:t>
-      </w:r>
-      <w:proofErr w:type="spellEnd"/>
-      <w:r>
-        <w:rPr>
-          <w:rFonts w:ascii="Times New Roman" w:hAnsi="Times New Roman" w:cs="Times New Roman"/>
-          <w:sz w:val="24"/>
-          <w:szCs w:val="24"/>
-        </w:rPr>
-        <w:t xml:space="preserve"> </w:t>
-      </w:r>
-      <w:r>
-        <w:rPr>
-          <w:rFonts w:ascii="Times New Roman" w:hAnsi="Times New Roman" w:cs="Times New Roman"/>
           <w:sz w:val="24"/>
           <w:szCs w:val="24"/>
         </w:rPr>
@@ -8181,39 +7923,7 @@
           <w:sz w:val="24"/>
           <w:szCs w:val="24"/>
         </w:rPr>
-        <w:t xml:space="preserve"> </w:t>
-      </w:r>
-      <w:r>
-        <w:rPr>
-          <w:rFonts w:ascii="Times New Roman" w:hAnsi="Times New Roman" w:cs="Times New Roman"/>
-          <w:sz w:val="24"/>
-          <w:szCs w:val="24"/>
-        </w:rPr>
-        <w:t>C</w:t>
-      </w:r>
-      <w:r>
-        <w:rPr>
-          <w:rFonts w:ascii="Times New Roman" w:hAnsi="Times New Roman" w:cs="Times New Roman"/>
-          <w:sz w:val="24"/>
-          <w:szCs w:val="24"/>
-        </w:rPr>
-        <w:t xml:space="preserve">loud </w:t>
-      </w:r>
-      <w:r>
-        <w:rPr>
-          <w:rFonts w:ascii="Times New Roman" w:hAnsi="Times New Roman" w:cs="Times New Roman"/>
-          <w:sz w:val="24"/>
-          <w:szCs w:val="24"/>
-        </w:rPr>
-        <w:t>E</w:t>
-      </w:r>
-      <w:r>
-        <w:rPr>
-          <w:rFonts w:ascii="Times New Roman" w:hAnsi="Times New Roman" w:cs="Times New Roman"/>
-          <w:sz w:val="24"/>
-          <w:szCs w:val="24"/>
-        </w:rPr>
-        <w:t xml:space="preserve">nvironment </w:t>
+        <w:t xml:space="preserve"> Cloud Environment </w:t>
       </w:r>
       <w:proofErr w:type="spellStart"/>
       <w:r>
@@ -8292,23 +8002,7 @@
           <w:szCs w:val="24"/>
         </w:rPr>
         <w:lastRenderedPageBreak/>
-        <w:t>Dataset</w:t>
-      </w:r>
-      <w:r>
-        <w:rPr>
-          <w:rFonts w:ascii="Times New Roman" w:hAnsi="Times New Roman" w:cs="Times New Roman"/>
-          <w:sz w:val="24"/>
-          <w:szCs w:val="24"/>
-        </w:rPr>
-        <w:t xml:space="preserve"> </w:t>
-      </w:r>
-      <w:r>
-        <w:rPr>
-          <w:rFonts w:ascii="Times New Roman" w:hAnsi="Times New Roman" w:cs="Times New Roman"/>
-          <w:sz w:val="24"/>
-          <w:szCs w:val="24"/>
-        </w:rPr>
-        <w:t xml:space="preserve">yang </w:t>
+        <w:t xml:space="preserve">Dataset yang </w:t>
       </w:r>
       <w:proofErr w:type="spellStart"/>
       <w:r>
@@ -8416,15 +8110,7 @@
           <w:sz w:val="24"/>
           <w:szCs w:val="24"/>
         </w:rPr>
-        <w:t xml:space="preserve"> dataset</w:t>
-      </w:r>
-      <w:r>
-        <w:rPr>
-          <w:rFonts w:ascii="Times New Roman" w:hAnsi="Times New Roman" w:cs="Times New Roman"/>
-          <w:sz w:val="24"/>
-          <w:szCs w:val="24"/>
-        </w:rPr>
-        <w:t xml:space="preserve"> yang </w:t>
+        <w:t xml:space="preserve"> dataset yang </w:t>
       </w:r>
       <w:proofErr w:type="spellStart"/>
       <w:r>
@@ -8460,15 +8146,7 @@
           <w:sz w:val="24"/>
           <w:szCs w:val="24"/>
         </w:rPr>
-        <w:t xml:space="preserve"> dan </w:t>
-      </w:r>
-      <w:r>
-        <w:rPr>
-          <w:rFonts w:ascii="Times New Roman" w:hAnsi="Times New Roman" w:cs="Times New Roman"/>
-          <w:sz w:val="24"/>
-          <w:szCs w:val="24"/>
-        </w:rPr>
-        <w:t xml:space="preserve">juga </w:t>
+        <w:t xml:space="preserve"> dan juga </w:t>
       </w:r>
       <w:proofErr w:type="spellStart"/>
       <w:r>
@@ -8504,23 +8182,7 @@
           <w:sz w:val="24"/>
           <w:szCs w:val="24"/>
         </w:rPr>
-        <w:t xml:space="preserve"> dataset The San Diego</w:t>
-      </w:r>
-      <w:r>
-        <w:rPr>
-          <w:rFonts w:ascii="Times New Roman" w:hAnsi="Times New Roman" w:cs="Times New Roman"/>
-          <w:sz w:val="24"/>
-          <w:szCs w:val="24"/>
-        </w:rPr>
-        <w:t xml:space="preserve"> </w:t>
-      </w:r>
-      <w:r>
-        <w:rPr>
-          <w:rFonts w:ascii="Times New Roman" w:hAnsi="Times New Roman" w:cs="Times New Roman"/>
-          <w:sz w:val="24"/>
-          <w:szCs w:val="24"/>
-        </w:rPr>
-        <w:t>Supercomputer Center (SDSC) Blue Horizon logs</w:t>
+        <w:t xml:space="preserve"> dataset The San Diego Supercomputer Center (SDSC) Blue Horizon logs</w:t>
       </w:r>
       <w:sdt>
         <w:sdtPr>
@@ -8532,6 +8194,7 @@
           <w:id w:val="1172215978"/>
           <w:citation/>
         </w:sdtPr>
+        <w:sdtEndPr/>
         <w:sdtContent>
           <w:r>
             <w:rPr>
@@ -8844,16 +8507,16 @@
           <w:sz w:val="24"/>
           <w:szCs w:val="24"/>
         </w:rPr>
-        <w:t xml:space="preserve"> t</w:t>
-      </w:r>
-      <w:proofErr w:type="spellStart"/>
-      <w:r>
-        <w:rPr>
-          <w:rFonts w:ascii="Times New Roman" w:hAnsi="Times New Roman" w:cs="Times New Roman"/>
-          <w:sz w:val="24"/>
-          <w:szCs w:val="24"/>
-        </w:rPr>
-        <w:t>ugas</w:t>
+        <w:t xml:space="preserve"> </w:t>
+      </w:r>
+      <w:proofErr w:type="spellStart"/>
+      <w:r>
+        <w:rPr>
+          <w:rFonts w:ascii="Times New Roman" w:hAnsi="Times New Roman" w:cs="Times New Roman"/>
+          <w:sz w:val="24"/>
+          <w:szCs w:val="24"/>
+        </w:rPr>
+        <w:t>tugas</w:t>
       </w:r>
       <w:proofErr w:type="spellEnd"/>
       <w:r>
@@ -8925,84 +8588,24 @@
           <w:sz w:val="24"/>
           <w:szCs w:val="24"/>
         </w:rPr>
-        <w:t>sebagai</w:t>
-      </w:r>
-      <w:proofErr w:type="spellEnd"/>
-      <w:r>
-        <w:rPr>
-          <w:rFonts w:ascii="Times New Roman" w:hAnsi="Times New Roman" w:cs="Times New Roman"/>
-          <w:sz w:val="24"/>
-          <w:szCs w:val="24"/>
-        </w:rPr>
-        <w:t xml:space="preserve"> </w:t>
-      </w:r>
-      <w:proofErr w:type="spellStart"/>
-      <w:r>
-        <w:rPr>
-          <w:rFonts w:ascii="Times New Roman" w:hAnsi="Times New Roman" w:cs="Times New Roman"/>
-          <w:sz w:val="24"/>
-          <w:szCs w:val="24"/>
-        </w:rPr>
-        <w:t>berikut</w:t>
-      </w:r>
-      <w:proofErr w:type="spellEnd"/>
-      <w:r>
-        <w:rPr>
-          <w:rFonts w:ascii="Times New Roman" w:hAnsi="Times New Roman" w:cs="Times New Roman"/>
-          <w:sz w:val="24"/>
-          <w:szCs w:val="24"/>
-        </w:rPr>
-        <w:t>:</w:t>
-      </w:r>
-    </w:p>
-    <w:p>
-      <w:pPr>
-        <w:pStyle w:val="ListParagraph"/>
-        <w:numPr>
-          <w:ilvl w:val="0"/>
-          <w:numId w:val="11"/>
-        </w:numPr>
-        <w:ind w:left="720"/>
-        <w:jc w:val="both"/>
-        <w:rPr>
-          <w:rFonts w:ascii="Times New Roman" w:hAnsi="Times New Roman" w:cs="Times New Roman"/>
-          <w:sz w:val="24"/>
-          <w:szCs w:val="24"/>
-        </w:rPr>
-      </w:pPr>
-      <w:proofErr w:type="spellStart"/>
-      <w:r>
-        <w:rPr>
-          <w:rFonts w:ascii="Times New Roman" w:hAnsi="Times New Roman" w:cs="Times New Roman"/>
-          <w:sz w:val="24"/>
-          <w:szCs w:val="24"/>
-        </w:rPr>
-        <w:t>Menyelesaikan</w:t>
-      </w:r>
-      <w:proofErr w:type="spellEnd"/>
-      <w:r>
-        <w:rPr>
-          <w:rFonts w:ascii="Times New Roman" w:hAnsi="Times New Roman" w:cs="Times New Roman"/>
-          <w:sz w:val="24"/>
-          <w:szCs w:val="24"/>
-        </w:rPr>
-        <w:t xml:space="preserve"> </w:t>
-      </w:r>
-      <w:r>
-        <w:rPr>
-          <w:rFonts w:ascii="Times New Roman" w:hAnsi="Times New Roman" w:cs="Times New Roman"/>
-          <w:sz w:val="24"/>
-          <w:szCs w:val="24"/>
-        </w:rPr>
-        <w:t>“Knapsack Problem”</w:t>
-      </w:r>
-      <w:r>
-        <w:rPr>
-          <w:rFonts w:ascii="Times New Roman" w:hAnsi="Times New Roman" w:cs="Times New Roman"/>
-          <w:sz w:val="24"/>
-          <w:szCs w:val="24"/>
-        </w:rPr>
-        <w:t xml:space="preserve"> yang </w:t>
+        <w:t>m</w:t>
+      </w:r>
+      <w:r>
+        <w:rPr>
+          <w:rFonts w:ascii="Times New Roman" w:hAnsi="Times New Roman" w:cs="Times New Roman"/>
+          <w:sz w:val="24"/>
+          <w:szCs w:val="24"/>
+        </w:rPr>
+        <w:t>enyelesaikan</w:t>
+      </w:r>
+      <w:proofErr w:type="spellEnd"/>
+      <w:r>
+        <w:rPr>
+          <w:rFonts w:ascii="Times New Roman" w:hAnsi="Times New Roman" w:cs="Times New Roman"/>
+          <w:sz w:val="24"/>
+          <w:szCs w:val="24"/>
+        </w:rPr>
+        <w:t xml:space="preserve"> “Knapsack Problem” yang </w:t>
       </w:r>
       <w:proofErr w:type="spellStart"/>
       <w:r>
@@ -9155,15 +8758,7 @@
           <w:sz w:val="24"/>
           <w:szCs w:val="24"/>
         </w:rPr>
-        <w:t>p</w:t>
-      </w:r>
-      <w:r>
-        <w:rPr>
-          <w:rFonts w:ascii="Times New Roman" w:hAnsi="Times New Roman" w:cs="Times New Roman"/>
-          <w:sz w:val="24"/>
-          <w:szCs w:val="24"/>
-        </w:rPr>
-        <w:t>enjadwalan</w:t>
+        <w:t>penjadwalan</w:t>
       </w:r>
       <w:proofErr w:type="spellEnd"/>
       <w:r>
@@ -9226,23 +8821,7 @@
           <w:sz w:val="24"/>
           <w:szCs w:val="24"/>
         </w:rPr>
-        <w:t xml:space="preserve"> virtual (VM)</w:t>
-      </w:r>
-      <w:r>
-        <w:rPr>
-          <w:rFonts w:ascii="Times New Roman" w:hAnsi="Times New Roman" w:cs="Times New Roman"/>
-          <w:sz w:val="24"/>
-          <w:szCs w:val="24"/>
-        </w:rPr>
-        <w:t xml:space="preserve"> </w:t>
-      </w:r>
-      <w:r>
-        <w:rPr>
-          <w:rFonts w:ascii="Times New Roman" w:hAnsi="Times New Roman" w:cs="Times New Roman"/>
-          <w:sz w:val="24"/>
-          <w:szCs w:val="24"/>
-        </w:rPr>
-        <w:t xml:space="preserve">yang </w:t>
+        <w:t xml:space="preserve"> virtual (VM) yang </w:t>
       </w:r>
       <w:proofErr w:type="spellStart"/>
       <w:r>
@@ -9332,23 +8911,7 @@
           <w:sz w:val="24"/>
           <w:szCs w:val="24"/>
         </w:rPr>
-        <w:t xml:space="preserve"> </w:t>
-      </w:r>
-      <w:r>
-        <w:rPr>
-          <w:rFonts w:ascii="Times New Roman" w:hAnsi="Times New Roman" w:cs="Times New Roman"/>
-          <w:sz w:val="24"/>
-          <w:szCs w:val="24"/>
-        </w:rPr>
-        <w:t>Cloud</w:t>
-      </w:r>
-      <w:r>
-        <w:rPr>
-          <w:rFonts w:ascii="Times New Roman" w:hAnsi="Times New Roman" w:cs="Times New Roman"/>
-          <w:sz w:val="24"/>
-          <w:szCs w:val="24"/>
-        </w:rPr>
-        <w:t>.</w:t>
+        <w:t xml:space="preserve"> Cloud.</w:t>
       </w:r>
     </w:p>
     <w:p>
@@ -9679,15 +9242,7 @@
           <w:sz w:val="24"/>
           <w:szCs w:val="24"/>
         </w:rPr>
-        <w:t>Cloud</w:t>
-      </w:r>
-      <w:r>
-        <w:rPr>
-          <w:rFonts w:ascii="Times New Roman" w:hAnsi="Times New Roman" w:cs="Times New Roman"/>
-          <w:sz w:val="24"/>
-          <w:szCs w:val="24"/>
-        </w:rPr>
-        <w:t>.</w:t>
+        <w:t>Cloud.</w:t>
       </w:r>
     </w:p>
     <w:p>
@@ -9801,15 +9356,7 @@
           <w:sz w:val="24"/>
           <w:szCs w:val="24"/>
         </w:rPr>
-        <w:t>Cloud</w:t>
-      </w:r>
-      <w:r>
-        <w:rPr>
-          <w:rFonts w:ascii="Times New Roman" w:hAnsi="Times New Roman" w:cs="Times New Roman"/>
-          <w:sz w:val="24"/>
-          <w:szCs w:val="24"/>
-        </w:rPr>
-        <w:t>.</w:t>
+        <w:t>Cloud.</w:t>
       </w:r>
     </w:p>
     <w:p>
@@ -9975,15 +9522,7 @@
           <w:sz w:val="24"/>
           <w:szCs w:val="24"/>
         </w:rPr>
-        <w:t>Cloud</w:t>
-      </w:r>
-      <w:r>
-        <w:rPr>
-          <w:rFonts w:ascii="Times New Roman" w:hAnsi="Times New Roman" w:cs="Times New Roman"/>
-          <w:sz w:val="24"/>
-          <w:szCs w:val="24"/>
-        </w:rPr>
-        <w:t>.</w:t>
+        <w:t>Cloud.</w:t>
       </w:r>
     </w:p>
     <w:p>
@@ -10379,6 +9918,18 @@
     </w:p>
     <w:p>
       <w:pPr>
+        <w:jc w:val="both"/>
+        <w:rPr>
+          <w:rFonts w:ascii="Times New Roman" w:hAnsi="Times New Roman" w:cs="Times New Roman"/>
+          <w:b/>
+          <w:bCs/>
+          <w:sz w:val="28"/>
+          <w:szCs w:val="28"/>
+        </w:rPr>
+      </w:pPr>
+    </w:p>
+    <w:p>
+      <w:pPr>
         <w:pStyle w:val="ListParagraph"/>
         <w:numPr>
           <w:ilvl w:val="0"/>
@@ -11633,15 +11184,7 @@
           <w:sz w:val="24"/>
           <w:szCs w:val="24"/>
         </w:rPr>
-        <w:t xml:space="preserve"> </w:t>
-      </w:r>
-      <w:r>
-        <w:rPr>
-          <w:rFonts w:ascii="Times New Roman" w:hAnsi="Times New Roman" w:cs="Times New Roman"/>
-          <w:sz w:val="24"/>
-          <w:szCs w:val="24"/>
-        </w:rPr>
-        <w:t>“</w:t>
+        <w:t xml:space="preserve"> “</w:t>
       </w:r>
       <w:r>
         <w:rPr>
@@ -11699,6 +11242,7 @@
           <w:id w:val="-1185289670"/>
           <w:citation/>
         </w:sdtPr>
+        <w:sdtEndPr/>
         <w:sdtContent>
           <w:r>
             <w:rPr>
@@ -11796,6 +11340,7 @@
           <w:id w:val="791101258"/>
           <w:citation/>
         </w:sdtPr>
+        <w:sdtEndPr/>
         <w:sdtContent>
           <w:r>
             <w:rPr>
@@ -12266,15 +11811,7 @@
           <w:sz w:val="24"/>
           <w:szCs w:val="24"/>
         </w:rPr>
-        <w:t xml:space="preserve"> pada dataset</w:t>
-      </w:r>
-      <w:r>
-        <w:rPr>
-          <w:rFonts w:ascii="Times New Roman" w:hAnsi="Times New Roman" w:cs="Times New Roman"/>
-          <w:sz w:val="24"/>
-          <w:szCs w:val="24"/>
-        </w:rPr>
-        <w:t xml:space="preserve"> </w:t>
+        <w:t xml:space="preserve"> pada dataset </w:t>
       </w:r>
       <w:proofErr w:type="spellStart"/>
       <w:r>
@@ -13128,7 +12665,123 @@
           <w:sz w:val="24"/>
           <w:szCs w:val="24"/>
         </w:rPr>
-        <w:t>Artificial Neural Network</w:t>
+        <w:t xml:space="preserve">Artificial Neural Network </w:t>
+      </w:r>
+      <w:r>
+        <w:rPr>
+          <w:rFonts w:ascii="Times New Roman" w:hAnsi="Times New Roman" w:cs="Times New Roman"/>
+          <w:sz w:val="24"/>
+          <w:szCs w:val="24"/>
+        </w:rPr>
+        <w:t xml:space="preserve">dan </w:t>
+      </w:r>
+      <w:proofErr w:type="spellStart"/>
+      <w:r>
+        <w:rPr>
+          <w:rFonts w:ascii="Times New Roman" w:hAnsi="Times New Roman" w:cs="Times New Roman"/>
+          <w:sz w:val="24"/>
+          <w:szCs w:val="24"/>
+        </w:rPr>
+        <w:t>akan</w:t>
+      </w:r>
+      <w:proofErr w:type="spellEnd"/>
+      <w:r>
+        <w:rPr>
+          <w:rFonts w:ascii="Times New Roman" w:hAnsi="Times New Roman" w:cs="Times New Roman"/>
+          <w:sz w:val="24"/>
+          <w:szCs w:val="24"/>
+        </w:rPr>
+        <w:t xml:space="preserve"> </w:t>
+      </w:r>
+      <w:proofErr w:type="spellStart"/>
+      <w:r>
+        <w:rPr>
+          <w:rFonts w:ascii="Times New Roman" w:hAnsi="Times New Roman" w:cs="Times New Roman"/>
+          <w:sz w:val="24"/>
+          <w:szCs w:val="24"/>
+        </w:rPr>
+        <w:t>dilakukan</w:t>
+      </w:r>
+      <w:proofErr w:type="spellEnd"/>
+      <w:r>
+        <w:rPr>
+          <w:rFonts w:ascii="Times New Roman" w:hAnsi="Times New Roman" w:cs="Times New Roman"/>
+          <w:sz w:val="24"/>
+          <w:szCs w:val="24"/>
+        </w:rPr>
+        <w:t xml:space="preserve"> </w:t>
+      </w:r>
+      <w:proofErr w:type="spellStart"/>
+      <w:r>
+        <w:rPr>
+          <w:rFonts w:ascii="Times New Roman" w:hAnsi="Times New Roman" w:cs="Times New Roman"/>
+          <w:sz w:val="24"/>
+          <w:szCs w:val="24"/>
+        </w:rPr>
+        <w:t>seleksi</w:t>
+      </w:r>
+      <w:proofErr w:type="spellEnd"/>
+      <w:r>
+        <w:rPr>
+          <w:rFonts w:ascii="Times New Roman" w:hAnsi="Times New Roman" w:cs="Times New Roman"/>
+          <w:sz w:val="24"/>
+          <w:szCs w:val="24"/>
+        </w:rPr>
+        <w:t xml:space="preserve">, </w:t>
+      </w:r>
+      <w:proofErr w:type="spellStart"/>
+      <w:r>
+        <w:rPr>
+          <w:rFonts w:ascii="Times New Roman" w:hAnsi="Times New Roman" w:cs="Times New Roman"/>
+          <w:sz w:val="24"/>
+          <w:szCs w:val="24"/>
+        </w:rPr>
+        <w:t>mutasi</w:t>
+      </w:r>
+      <w:proofErr w:type="spellEnd"/>
+      <w:r>
+        <w:rPr>
+          <w:rFonts w:ascii="Times New Roman" w:hAnsi="Times New Roman" w:cs="Times New Roman"/>
+          <w:sz w:val="24"/>
+          <w:szCs w:val="24"/>
+        </w:rPr>
+        <w:t xml:space="preserve">, dan </w:t>
+      </w:r>
+      <w:proofErr w:type="spellStart"/>
+      <w:r>
+        <w:rPr>
+          <w:rFonts w:ascii="Times New Roman" w:hAnsi="Times New Roman" w:cs="Times New Roman"/>
+          <w:sz w:val="24"/>
+          <w:szCs w:val="24"/>
+        </w:rPr>
+        <w:t>penyilangan</w:t>
+      </w:r>
+      <w:proofErr w:type="spellEnd"/>
+      <w:r>
+        <w:rPr>
+          <w:rFonts w:ascii="Times New Roman" w:hAnsi="Times New Roman" w:cs="Times New Roman"/>
+          <w:sz w:val="24"/>
+          <w:szCs w:val="24"/>
+        </w:rPr>
+        <w:t xml:space="preserve"> </w:t>
+      </w:r>
+      <w:proofErr w:type="spellStart"/>
+      <w:r>
+        <w:rPr>
+          <w:rFonts w:ascii="Times New Roman" w:hAnsi="Times New Roman" w:cs="Times New Roman"/>
+          <w:sz w:val="24"/>
+          <w:szCs w:val="24"/>
+        </w:rPr>
+        <w:t>menggunakan</w:t>
+      </w:r>
+      <w:proofErr w:type="spellEnd"/>
+      <w:r>
+        <w:rPr>
+          <w:rFonts w:ascii="Times New Roman" w:hAnsi="Times New Roman" w:cs="Times New Roman"/>
+          <w:sz w:val="24"/>
+          <w:szCs w:val="24"/>
+        </w:rPr>
+        <w:t xml:space="preserve"> </w:t>
       </w:r>
       <w:r>
         <w:rPr>
@@ -13138,15 +12791,61 @@
           <w:sz w:val="24"/>
           <w:szCs w:val="24"/>
         </w:rPr>
-        <w:t xml:space="preserve"> </w:t>
-      </w:r>
-      <w:r>
-        <w:rPr>
-          <w:rFonts w:ascii="Times New Roman" w:hAnsi="Times New Roman" w:cs="Times New Roman"/>
-          <w:sz w:val="24"/>
-          <w:szCs w:val="24"/>
-        </w:rPr>
-        <w:t xml:space="preserve">dan </w:t>
+        <w:t xml:space="preserve">Genetic Algorithm </w:t>
+      </w:r>
+      <w:proofErr w:type="spellStart"/>
+      <w:r>
+        <w:rPr>
+          <w:rFonts w:ascii="Times New Roman" w:hAnsi="Times New Roman" w:cs="Times New Roman"/>
+          <w:sz w:val="24"/>
+          <w:szCs w:val="24"/>
+        </w:rPr>
+        <w:t>kembali</w:t>
+      </w:r>
+      <w:proofErr w:type="spellEnd"/>
+      <w:r>
+        <w:rPr>
+          <w:rFonts w:ascii="Times New Roman" w:hAnsi="Times New Roman" w:cs="Times New Roman"/>
+          <w:sz w:val="24"/>
+          <w:szCs w:val="24"/>
+        </w:rPr>
+        <w:t xml:space="preserve">. </w:t>
+      </w:r>
+      <w:proofErr w:type="spellStart"/>
+      <w:r>
+        <w:rPr>
+          <w:rFonts w:ascii="Times New Roman" w:hAnsi="Times New Roman" w:cs="Times New Roman"/>
+          <w:sz w:val="24"/>
+          <w:szCs w:val="24"/>
+        </w:rPr>
+        <w:t>Iterasi</w:t>
+      </w:r>
+      <w:proofErr w:type="spellEnd"/>
+      <w:r>
+        <w:rPr>
+          <w:rFonts w:ascii="Times New Roman" w:hAnsi="Times New Roman" w:cs="Times New Roman"/>
+          <w:sz w:val="24"/>
+          <w:szCs w:val="24"/>
+        </w:rPr>
+        <w:t xml:space="preserve"> </w:t>
+      </w:r>
+      <w:proofErr w:type="spellStart"/>
+      <w:r>
+        <w:rPr>
+          <w:rFonts w:ascii="Times New Roman" w:hAnsi="Times New Roman" w:cs="Times New Roman"/>
+          <w:sz w:val="24"/>
+          <w:szCs w:val="24"/>
+        </w:rPr>
+        <w:t>ini</w:t>
+      </w:r>
+      <w:proofErr w:type="spellEnd"/>
+      <w:r>
+        <w:rPr>
+          <w:rFonts w:ascii="Times New Roman" w:hAnsi="Times New Roman" w:cs="Times New Roman"/>
+          <w:sz w:val="24"/>
+          <w:szCs w:val="24"/>
+        </w:rPr>
+        <w:t xml:space="preserve"> </w:t>
       </w:r>
       <w:proofErr w:type="spellStart"/>
       <w:r>
@@ -13191,70 +12890,52 @@
           <w:sz w:val="24"/>
           <w:szCs w:val="24"/>
         </w:rPr>
-        <w:t>seleksi</w:t>
-      </w:r>
-      <w:proofErr w:type="spellEnd"/>
-      <w:r>
-        <w:rPr>
-          <w:rFonts w:ascii="Times New Roman" w:hAnsi="Times New Roman" w:cs="Times New Roman"/>
-          <w:sz w:val="24"/>
-          <w:szCs w:val="24"/>
-        </w:rPr>
-        <w:t xml:space="preserve">, </w:t>
-      </w:r>
-      <w:proofErr w:type="spellStart"/>
-      <w:r>
-        <w:rPr>
-          <w:rFonts w:ascii="Times New Roman" w:hAnsi="Times New Roman" w:cs="Times New Roman"/>
-          <w:sz w:val="24"/>
-          <w:szCs w:val="24"/>
-        </w:rPr>
-        <w:t>mutasi</w:t>
-      </w:r>
-      <w:proofErr w:type="spellEnd"/>
-      <w:r>
-        <w:rPr>
-          <w:rFonts w:ascii="Times New Roman" w:hAnsi="Times New Roman" w:cs="Times New Roman"/>
-          <w:sz w:val="24"/>
-          <w:szCs w:val="24"/>
-        </w:rPr>
-        <w:t xml:space="preserve">, dan </w:t>
-      </w:r>
-      <w:proofErr w:type="spellStart"/>
-      <w:r>
-        <w:rPr>
-          <w:rFonts w:ascii="Times New Roman" w:hAnsi="Times New Roman" w:cs="Times New Roman"/>
-          <w:sz w:val="24"/>
-          <w:szCs w:val="24"/>
-        </w:rPr>
-        <w:t>penyilangan</w:t>
-      </w:r>
-      <w:proofErr w:type="spellEnd"/>
-      <w:r>
-        <w:rPr>
-          <w:rFonts w:ascii="Times New Roman" w:hAnsi="Times New Roman" w:cs="Times New Roman"/>
-          <w:sz w:val="24"/>
-          <w:szCs w:val="24"/>
-        </w:rPr>
-        <w:t xml:space="preserve"> </w:t>
-      </w:r>
-      <w:proofErr w:type="spellStart"/>
-      <w:r>
-        <w:rPr>
-          <w:rFonts w:ascii="Times New Roman" w:hAnsi="Times New Roman" w:cs="Times New Roman"/>
-          <w:sz w:val="24"/>
-          <w:szCs w:val="24"/>
-        </w:rPr>
-        <w:t>menggunakan</w:t>
-      </w:r>
-      <w:proofErr w:type="spellEnd"/>
-      <w:r>
-        <w:rPr>
-          <w:rFonts w:ascii="Times New Roman" w:hAnsi="Times New Roman" w:cs="Times New Roman"/>
-          <w:sz w:val="24"/>
-          <w:szCs w:val="24"/>
-        </w:rPr>
-        <w:t xml:space="preserve"> </w:t>
+        <w:t>terus-menerus</w:t>
+      </w:r>
+      <w:proofErr w:type="spellEnd"/>
+      <w:r>
+        <w:rPr>
+          <w:rFonts w:ascii="Times New Roman" w:hAnsi="Times New Roman" w:cs="Times New Roman"/>
+          <w:sz w:val="24"/>
+          <w:szCs w:val="24"/>
+        </w:rPr>
+        <w:t xml:space="preserve"> </w:t>
+      </w:r>
+      <w:proofErr w:type="spellStart"/>
+      <w:r>
+        <w:rPr>
+          <w:rFonts w:ascii="Times New Roman" w:hAnsi="Times New Roman" w:cs="Times New Roman"/>
+          <w:sz w:val="24"/>
+          <w:szCs w:val="24"/>
+        </w:rPr>
+        <w:t>hingga</w:t>
+      </w:r>
+      <w:proofErr w:type="spellEnd"/>
+      <w:r>
+        <w:rPr>
+          <w:rFonts w:ascii="Times New Roman" w:hAnsi="Times New Roman" w:cs="Times New Roman"/>
+          <w:sz w:val="24"/>
+          <w:szCs w:val="24"/>
+        </w:rPr>
+        <w:t xml:space="preserve"> </w:t>
+      </w:r>
+      <w:proofErr w:type="spellStart"/>
+      <w:r>
+        <w:rPr>
+          <w:rFonts w:ascii="Times New Roman" w:hAnsi="Times New Roman" w:cs="Times New Roman"/>
+          <w:sz w:val="24"/>
+          <w:szCs w:val="24"/>
+        </w:rPr>
+        <w:t>menghasilkan</w:t>
+      </w:r>
+      <w:proofErr w:type="spellEnd"/>
+      <w:r>
+        <w:rPr>
+          <w:rFonts w:ascii="Times New Roman" w:hAnsi="Times New Roman" w:cs="Times New Roman"/>
+          <w:sz w:val="24"/>
+          <w:szCs w:val="24"/>
+        </w:rPr>
+        <w:t xml:space="preserve"> model </w:t>
       </w:r>
       <w:r>
         <w:rPr>
@@ -13264,7 +12945,471 @@
           <w:sz w:val="24"/>
           <w:szCs w:val="24"/>
         </w:rPr>
-        <w:t>Genetic Algorithm</w:t>
+        <w:t>Cloud Provisioning</w:t>
+      </w:r>
+      <w:r>
+        <w:rPr>
+          <w:rFonts w:ascii="Times New Roman" w:hAnsi="Times New Roman" w:cs="Times New Roman"/>
+          <w:sz w:val="24"/>
+          <w:szCs w:val="24"/>
+        </w:rPr>
+        <w:t xml:space="preserve"> yang </w:t>
+      </w:r>
+      <w:proofErr w:type="spellStart"/>
+      <w:r>
+        <w:rPr>
+          <w:rFonts w:ascii="Times New Roman" w:hAnsi="Times New Roman" w:cs="Times New Roman"/>
+          <w:sz w:val="24"/>
+          <w:szCs w:val="24"/>
+        </w:rPr>
+        <w:t>efisien</w:t>
+      </w:r>
+      <w:proofErr w:type="spellEnd"/>
+      <w:r>
+        <w:rPr>
+          <w:rFonts w:ascii="Times New Roman" w:hAnsi="Times New Roman" w:cs="Times New Roman"/>
+          <w:sz w:val="24"/>
+          <w:szCs w:val="24"/>
+        </w:rPr>
+        <w:t>.</w:t>
+      </w:r>
+    </w:p>
+    <w:p>
+      <w:pPr>
+        <w:ind w:firstLine="360"/>
+        <w:jc w:val="both"/>
+        <w:rPr>
+          <w:rFonts w:ascii="Times New Roman" w:hAnsi="Times New Roman" w:cs="Times New Roman"/>
+          <w:b/>
+          <w:bCs/>
+          <w:sz w:val="24"/>
+          <w:szCs w:val="24"/>
+        </w:rPr>
+      </w:pPr>
+      <w:r>
+        <w:rPr>
+          <w:rFonts w:ascii="Times New Roman" w:hAnsi="Times New Roman" w:cs="Times New Roman"/>
+          <w:b/>
+          <w:bCs/>
+          <w:sz w:val="24"/>
+          <w:szCs w:val="24"/>
+        </w:rPr>
+        <w:t xml:space="preserve">10.4 </w:t>
+      </w:r>
+      <w:proofErr w:type="spellStart"/>
+      <w:r>
+        <w:rPr>
+          <w:rFonts w:ascii="Times New Roman" w:hAnsi="Times New Roman" w:cs="Times New Roman"/>
+          <w:b/>
+          <w:bCs/>
+          <w:sz w:val="24"/>
+          <w:szCs w:val="24"/>
+        </w:rPr>
+        <w:t>Implementasi</w:t>
+      </w:r>
+      <w:proofErr w:type="spellEnd"/>
+      <w:r>
+        <w:rPr>
+          <w:rFonts w:ascii="Times New Roman" w:hAnsi="Times New Roman" w:cs="Times New Roman"/>
+          <w:b/>
+          <w:bCs/>
+          <w:sz w:val="24"/>
+          <w:szCs w:val="24"/>
+        </w:rPr>
+        <w:t xml:space="preserve"> </w:t>
+      </w:r>
+      <w:proofErr w:type="spellStart"/>
+      <w:r>
+        <w:rPr>
+          <w:rFonts w:ascii="Times New Roman" w:hAnsi="Times New Roman" w:cs="Times New Roman"/>
+          <w:b/>
+          <w:bCs/>
+          <w:sz w:val="24"/>
+          <w:szCs w:val="24"/>
+        </w:rPr>
+        <w:t>Perangkat</w:t>
+      </w:r>
+      <w:proofErr w:type="spellEnd"/>
+      <w:r>
+        <w:rPr>
+          <w:rFonts w:ascii="Times New Roman" w:hAnsi="Times New Roman" w:cs="Times New Roman"/>
+          <w:b/>
+          <w:bCs/>
+          <w:sz w:val="24"/>
+          <w:szCs w:val="24"/>
+        </w:rPr>
+        <w:t xml:space="preserve"> </w:t>
+      </w:r>
+      <w:proofErr w:type="spellStart"/>
+      <w:r>
+        <w:rPr>
+          <w:rFonts w:ascii="Times New Roman" w:hAnsi="Times New Roman" w:cs="Times New Roman"/>
+          <w:b/>
+          <w:bCs/>
+          <w:sz w:val="24"/>
+          <w:szCs w:val="24"/>
+        </w:rPr>
+        <w:t>Lunak</w:t>
+      </w:r>
+      <w:proofErr w:type="spellEnd"/>
+    </w:p>
+    <w:p>
+      <w:pPr>
+        <w:ind w:firstLine="360"/>
+        <w:jc w:val="both"/>
+        <w:rPr>
+          <w:rFonts w:ascii="Times New Roman" w:hAnsi="Times New Roman" w:cs="Times New Roman"/>
+          <w:sz w:val="24"/>
+          <w:szCs w:val="24"/>
+        </w:rPr>
+      </w:pPr>
+      <w:r>
+        <w:rPr>
+          <w:rFonts w:ascii="Times New Roman" w:hAnsi="Times New Roman" w:cs="Times New Roman"/>
+          <w:b/>
+          <w:bCs/>
+          <w:sz w:val="24"/>
+          <w:szCs w:val="24"/>
+        </w:rPr>
+        <w:tab/>
+      </w:r>
+      <w:proofErr w:type="spellStart"/>
+      <w:r>
+        <w:rPr>
+          <w:rFonts w:ascii="Times New Roman" w:hAnsi="Times New Roman" w:cs="Times New Roman"/>
+          <w:sz w:val="24"/>
+          <w:szCs w:val="24"/>
+        </w:rPr>
+        <w:t>Implementasi</w:t>
+      </w:r>
+      <w:proofErr w:type="spellEnd"/>
+      <w:r>
+        <w:rPr>
+          <w:rFonts w:ascii="Times New Roman" w:hAnsi="Times New Roman" w:cs="Times New Roman"/>
+          <w:sz w:val="24"/>
+          <w:szCs w:val="24"/>
+        </w:rPr>
+        <w:t xml:space="preserve"> </w:t>
+      </w:r>
+      <w:proofErr w:type="spellStart"/>
+      <w:r>
+        <w:rPr>
+          <w:rFonts w:ascii="Times New Roman" w:hAnsi="Times New Roman" w:cs="Times New Roman"/>
+          <w:sz w:val="24"/>
+          <w:szCs w:val="24"/>
+        </w:rPr>
+        <w:t>dari</w:t>
+      </w:r>
+      <w:proofErr w:type="spellEnd"/>
+      <w:r>
+        <w:rPr>
+          <w:rFonts w:ascii="Times New Roman" w:hAnsi="Times New Roman" w:cs="Times New Roman"/>
+          <w:sz w:val="24"/>
+          <w:szCs w:val="24"/>
+        </w:rPr>
+        <w:t xml:space="preserve"> </w:t>
+      </w:r>
+      <w:proofErr w:type="spellStart"/>
+      <w:r>
+        <w:rPr>
+          <w:rFonts w:ascii="Times New Roman" w:hAnsi="Times New Roman" w:cs="Times New Roman"/>
+          <w:sz w:val="24"/>
+          <w:szCs w:val="24"/>
+        </w:rPr>
+        <w:t>perangkat</w:t>
+      </w:r>
+      <w:proofErr w:type="spellEnd"/>
+      <w:r>
+        <w:rPr>
+          <w:rFonts w:ascii="Times New Roman" w:hAnsi="Times New Roman" w:cs="Times New Roman"/>
+          <w:sz w:val="24"/>
+          <w:szCs w:val="24"/>
+        </w:rPr>
+        <w:t xml:space="preserve"> </w:t>
+      </w:r>
+      <w:proofErr w:type="spellStart"/>
+      <w:r>
+        <w:rPr>
+          <w:rFonts w:ascii="Times New Roman" w:hAnsi="Times New Roman" w:cs="Times New Roman"/>
+          <w:sz w:val="24"/>
+          <w:szCs w:val="24"/>
+        </w:rPr>
+        <w:t>lunak</w:t>
+      </w:r>
+      <w:proofErr w:type="spellEnd"/>
+      <w:r>
+        <w:rPr>
+          <w:rFonts w:ascii="Times New Roman" w:hAnsi="Times New Roman" w:cs="Times New Roman"/>
+          <w:sz w:val="24"/>
+          <w:szCs w:val="24"/>
+        </w:rPr>
+        <w:t xml:space="preserve"> </w:t>
+      </w:r>
+      <w:proofErr w:type="spellStart"/>
+      <w:r>
+        <w:rPr>
+          <w:rFonts w:ascii="Times New Roman" w:hAnsi="Times New Roman" w:cs="Times New Roman"/>
+          <w:sz w:val="24"/>
+          <w:szCs w:val="24"/>
+        </w:rPr>
+        <w:t>akan</w:t>
+      </w:r>
+      <w:proofErr w:type="spellEnd"/>
+      <w:r>
+        <w:rPr>
+          <w:rFonts w:ascii="Times New Roman" w:hAnsi="Times New Roman" w:cs="Times New Roman"/>
+          <w:sz w:val="24"/>
+          <w:szCs w:val="24"/>
+        </w:rPr>
+        <w:t xml:space="preserve"> </w:t>
+      </w:r>
+      <w:proofErr w:type="spellStart"/>
+      <w:r>
+        <w:rPr>
+          <w:rFonts w:ascii="Times New Roman" w:hAnsi="Times New Roman" w:cs="Times New Roman"/>
+          <w:sz w:val="24"/>
+          <w:szCs w:val="24"/>
+        </w:rPr>
+        <w:t>menggunakan</w:t>
+      </w:r>
+      <w:proofErr w:type="spellEnd"/>
+      <w:r>
+        <w:rPr>
+          <w:rFonts w:ascii="Times New Roman" w:hAnsi="Times New Roman" w:cs="Times New Roman"/>
+          <w:sz w:val="24"/>
+          <w:szCs w:val="24"/>
+        </w:rPr>
+        <w:t xml:space="preserve"> </w:t>
+      </w:r>
+      <w:proofErr w:type="spellStart"/>
+      <w:r>
+        <w:rPr>
+          <w:rFonts w:ascii="Times New Roman" w:hAnsi="Times New Roman" w:cs="Times New Roman"/>
+          <w:sz w:val="24"/>
+          <w:szCs w:val="24"/>
+        </w:rPr>
+        <w:t>CloudSIM</w:t>
+      </w:r>
+      <w:proofErr w:type="spellEnd"/>
+      <w:r>
+        <w:rPr>
+          <w:rFonts w:ascii="Times New Roman" w:hAnsi="Times New Roman" w:cs="Times New Roman"/>
+          <w:sz w:val="24"/>
+          <w:szCs w:val="24"/>
+        </w:rPr>
+        <w:t>.</w:t>
+      </w:r>
+    </w:p>
+    <w:p>
+      <w:pPr>
+        <w:ind w:firstLine="360"/>
+        <w:jc w:val="both"/>
+        <w:rPr>
+          <w:rFonts w:ascii="Times New Roman" w:hAnsi="Times New Roman" w:cs="Times New Roman"/>
+          <w:b/>
+          <w:bCs/>
+          <w:sz w:val="24"/>
+          <w:szCs w:val="24"/>
+        </w:rPr>
+      </w:pPr>
+      <w:r>
+        <w:rPr>
+          <w:rFonts w:ascii="Times New Roman" w:hAnsi="Times New Roman" w:cs="Times New Roman"/>
+          <w:b/>
+          <w:bCs/>
+          <w:sz w:val="24"/>
+          <w:szCs w:val="24"/>
+        </w:rPr>
+        <w:t xml:space="preserve">10.5 </w:t>
+      </w:r>
+      <w:proofErr w:type="spellStart"/>
+      <w:r>
+        <w:rPr>
+          <w:rFonts w:ascii="Times New Roman" w:hAnsi="Times New Roman" w:cs="Times New Roman"/>
+          <w:b/>
+          <w:bCs/>
+          <w:sz w:val="24"/>
+          <w:szCs w:val="24"/>
+        </w:rPr>
+        <w:t>Pengujian</w:t>
+      </w:r>
+      <w:proofErr w:type="spellEnd"/>
+      <w:r>
+        <w:rPr>
+          <w:rFonts w:ascii="Times New Roman" w:hAnsi="Times New Roman" w:cs="Times New Roman"/>
+          <w:b/>
+          <w:bCs/>
+          <w:sz w:val="24"/>
+          <w:szCs w:val="24"/>
+        </w:rPr>
+        <w:t xml:space="preserve"> dan </w:t>
+      </w:r>
+      <w:proofErr w:type="spellStart"/>
+      <w:r>
+        <w:rPr>
+          <w:rFonts w:ascii="Times New Roman" w:hAnsi="Times New Roman" w:cs="Times New Roman"/>
+          <w:b/>
+          <w:bCs/>
+          <w:sz w:val="24"/>
+          <w:szCs w:val="24"/>
+        </w:rPr>
+        <w:t>Evaluasi</w:t>
+      </w:r>
+      <w:proofErr w:type="spellEnd"/>
+    </w:p>
+    <w:p>
+      <w:pPr>
+        <w:ind w:left="360" w:firstLine="360"/>
+        <w:jc w:val="both"/>
+        <w:rPr>
+          <w:rFonts w:ascii="Times New Roman" w:hAnsi="Times New Roman" w:cs="Times New Roman"/>
+          <w:sz w:val="24"/>
+          <w:szCs w:val="24"/>
+        </w:rPr>
+      </w:pPr>
+      <w:proofErr w:type="spellStart"/>
+      <w:r>
+        <w:rPr>
+          <w:rFonts w:ascii="Times New Roman" w:hAnsi="Times New Roman" w:cs="Times New Roman"/>
+          <w:sz w:val="24"/>
+          <w:szCs w:val="24"/>
+        </w:rPr>
+        <w:t>Pengujian</w:t>
+      </w:r>
+      <w:proofErr w:type="spellEnd"/>
+      <w:r>
+        <w:rPr>
+          <w:rFonts w:ascii="Times New Roman" w:hAnsi="Times New Roman" w:cs="Times New Roman"/>
+          <w:sz w:val="24"/>
+          <w:szCs w:val="24"/>
+        </w:rPr>
+        <w:t xml:space="preserve"> dan </w:t>
+      </w:r>
+      <w:proofErr w:type="spellStart"/>
+      <w:r>
+        <w:rPr>
+          <w:rFonts w:ascii="Times New Roman" w:hAnsi="Times New Roman" w:cs="Times New Roman"/>
+          <w:sz w:val="24"/>
+          <w:szCs w:val="24"/>
+        </w:rPr>
+        <w:t>evaluasi</w:t>
+      </w:r>
+      <w:proofErr w:type="spellEnd"/>
+      <w:r>
+        <w:rPr>
+          <w:rFonts w:ascii="Times New Roman" w:hAnsi="Times New Roman" w:cs="Times New Roman"/>
+          <w:sz w:val="24"/>
+          <w:szCs w:val="24"/>
+        </w:rPr>
+        <w:t xml:space="preserve"> </w:t>
+      </w:r>
+      <w:proofErr w:type="spellStart"/>
+      <w:r>
+        <w:rPr>
+          <w:rFonts w:ascii="Times New Roman" w:hAnsi="Times New Roman" w:cs="Times New Roman"/>
+          <w:sz w:val="24"/>
+          <w:szCs w:val="24"/>
+        </w:rPr>
+        <w:t>akan</w:t>
+      </w:r>
+      <w:proofErr w:type="spellEnd"/>
+      <w:r>
+        <w:rPr>
+          <w:rFonts w:ascii="Times New Roman" w:hAnsi="Times New Roman" w:cs="Times New Roman"/>
+          <w:sz w:val="24"/>
+          <w:szCs w:val="24"/>
+        </w:rPr>
+        <w:t xml:space="preserve"> </w:t>
+      </w:r>
+      <w:proofErr w:type="spellStart"/>
+      <w:r>
+        <w:rPr>
+          <w:rFonts w:ascii="Times New Roman" w:hAnsi="Times New Roman" w:cs="Times New Roman"/>
+          <w:sz w:val="24"/>
+          <w:szCs w:val="24"/>
+        </w:rPr>
+        <w:t>dilaksanakan</w:t>
+      </w:r>
+      <w:proofErr w:type="spellEnd"/>
+      <w:r>
+        <w:rPr>
+          <w:rFonts w:ascii="Times New Roman" w:hAnsi="Times New Roman" w:cs="Times New Roman"/>
+          <w:sz w:val="24"/>
+          <w:szCs w:val="24"/>
+        </w:rPr>
+        <w:t xml:space="preserve"> </w:t>
+      </w:r>
+      <w:proofErr w:type="spellStart"/>
+      <w:r>
+        <w:rPr>
+          <w:rFonts w:ascii="Times New Roman" w:hAnsi="Times New Roman" w:cs="Times New Roman"/>
+          <w:sz w:val="24"/>
+          <w:szCs w:val="24"/>
+        </w:rPr>
+        <w:t>dengan</w:t>
+      </w:r>
+      <w:proofErr w:type="spellEnd"/>
+      <w:r>
+        <w:rPr>
+          <w:rFonts w:ascii="Times New Roman" w:hAnsi="Times New Roman" w:cs="Times New Roman"/>
+          <w:sz w:val="24"/>
+          <w:szCs w:val="24"/>
+        </w:rPr>
+        <w:t xml:space="preserve"> uji </w:t>
+      </w:r>
+      <w:proofErr w:type="spellStart"/>
+      <w:r>
+        <w:rPr>
+          <w:rFonts w:ascii="Times New Roman" w:hAnsi="Times New Roman" w:cs="Times New Roman"/>
+          <w:sz w:val="24"/>
+          <w:szCs w:val="24"/>
+        </w:rPr>
+        <w:t>coba</w:t>
+      </w:r>
+      <w:proofErr w:type="spellEnd"/>
+      <w:r>
+        <w:rPr>
+          <w:rFonts w:ascii="Times New Roman" w:hAnsi="Times New Roman" w:cs="Times New Roman"/>
+          <w:sz w:val="24"/>
+          <w:szCs w:val="24"/>
+        </w:rPr>
+        <w:t xml:space="preserve"> </w:t>
+      </w:r>
+      <w:proofErr w:type="spellStart"/>
+      <w:r>
+        <w:rPr>
+          <w:rFonts w:ascii="Times New Roman" w:hAnsi="Times New Roman" w:cs="Times New Roman"/>
+          <w:sz w:val="24"/>
+          <w:szCs w:val="24"/>
+        </w:rPr>
+        <w:t>menggunakan</w:t>
+      </w:r>
+      <w:proofErr w:type="spellEnd"/>
+      <w:r>
+        <w:rPr>
+          <w:rFonts w:ascii="Times New Roman" w:hAnsi="Times New Roman" w:cs="Times New Roman"/>
+          <w:sz w:val="24"/>
+          <w:szCs w:val="24"/>
+        </w:rPr>
+        <w:t xml:space="preserve"> </w:t>
+      </w:r>
+      <w:proofErr w:type="spellStart"/>
+      <w:r>
+        <w:rPr>
+          <w:rFonts w:ascii="Times New Roman" w:hAnsi="Times New Roman" w:cs="Times New Roman"/>
+          <w:sz w:val="24"/>
+          <w:szCs w:val="24"/>
+        </w:rPr>
+        <w:t>simulasi</w:t>
+      </w:r>
+      <w:proofErr w:type="spellEnd"/>
+      <w:r>
+        <w:rPr>
+          <w:rFonts w:ascii="Times New Roman" w:hAnsi="Times New Roman" w:cs="Times New Roman"/>
+          <w:sz w:val="24"/>
+          <w:szCs w:val="24"/>
+        </w:rPr>
+        <w:t xml:space="preserve"> </w:t>
       </w:r>
       <w:r>
         <w:rPr>
@@ -13274,151 +13419,123 @@
           <w:sz w:val="24"/>
           <w:szCs w:val="24"/>
         </w:rPr>
-        <w:t xml:space="preserve"> </w:t>
-      </w:r>
-      <w:proofErr w:type="spellStart"/>
-      <w:r>
-        <w:rPr>
-          <w:rFonts w:ascii="Times New Roman" w:hAnsi="Times New Roman" w:cs="Times New Roman"/>
-          <w:sz w:val="24"/>
-          <w:szCs w:val="24"/>
-        </w:rPr>
-        <w:t>kembali</w:t>
-      </w:r>
-      <w:proofErr w:type="spellEnd"/>
-      <w:r>
-        <w:rPr>
-          <w:rFonts w:ascii="Times New Roman" w:hAnsi="Times New Roman" w:cs="Times New Roman"/>
-          <w:sz w:val="24"/>
-          <w:szCs w:val="24"/>
-        </w:rPr>
-        <w:t xml:space="preserve">. </w:t>
-      </w:r>
-      <w:proofErr w:type="spellStart"/>
-      <w:r>
-        <w:rPr>
-          <w:rFonts w:ascii="Times New Roman" w:hAnsi="Times New Roman" w:cs="Times New Roman"/>
-          <w:sz w:val="24"/>
-          <w:szCs w:val="24"/>
-        </w:rPr>
-        <w:t>Iterasi</w:t>
-      </w:r>
-      <w:proofErr w:type="spellEnd"/>
-      <w:r>
-        <w:rPr>
-          <w:rFonts w:ascii="Times New Roman" w:hAnsi="Times New Roman" w:cs="Times New Roman"/>
-          <w:sz w:val="24"/>
-          <w:szCs w:val="24"/>
-        </w:rPr>
-        <w:t xml:space="preserve"> </w:t>
-      </w:r>
-      <w:proofErr w:type="spellStart"/>
-      <w:r>
-        <w:rPr>
-          <w:rFonts w:ascii="Times New Roman" w:hAnsi="Times New Roman" w:cs="Times New Roman"/>
-          <w:sz w:val="24"/>
-          <w:szCs w:val="24"/>
-        </w:rPr>
-        <w:t>ini</w:t>
-      </w:r>
-      <w:proofErr w:type="spellEnd"/>
-      <w:r>
-        <w:rPr>
-          <w:rFonts w:ascii="Times New Roman" w:hAnsi="Times New Roman" w:cs="Times New Roman"/>
-          <w:sz w:val="24"/>
-          <w:szCs w:val="24"/>
-        </w:rPr>
-        <w:t xml:space="preserve"> </w:t>
-      </w:r>
-      <w:proofErr w:type="spellStart"/>
-      <w:r>
-        <w:rPr>
-          <w:rFonts w:ascii="Times New Roman" w:hAnsi="Times New Roman" w:cs="Times New Roman"/>
-          <w:sz w:val="24"/>
-          <w:szCs w:val="24"/>
-        </w:rPr>
-        <w:t>akan</w:t>
-      </w:r>
-      <w:proofErr w:type="spellEnd"/>
-      <w:r>
-        <w:rPr>
-          <w:rFonts w:ascii="Times New Roman" w:hAnsi="Times New Roman" w:cs="Times New Roman"/>
-          <w:sz w:val="24"/>
-          <w:szCs w:val="24"/>
-        </w:rPr>
-        <w:t xml:space="preserve"> </w:t>
-      </w:r>
-      <w:proofErr w:type="spellStart"/>
-      <w:r>
-        <w:rPr>
-          <w:rFonts w:ascii="Times New Roman" w:hAnsi="Times New Roman" w:cs="Times New Roman"/>
-          <w:sz w:val="24"/>
-          <w:szCs w:val="24"/>
-        </w:rPr>
-        <w:t>dilakukan</w:t>
-      </w:r>
-      <w:proofErr w:type="spellEnd"/>
-      <w:r>
-        <w:rPr>
-          <w:rFonts w:ascii="Times New Roman" w:hAnsi="Times New Roman" w:cs="Times New Roman"/>
-          <w:sz w:val="24"/>
-          <w:szCs w:val="24"/>
-        </w:rPr>
-        <w:t xml:space="preserve"> </w:t>
-      </w:r>
-      <w:proofErr w:type="spellStart"/>
-      <w:r>
-        <w:rPr>
-          <w:rFonts w:ascii="Times New Roman" w:hAnsi="Times New Roman" w:cs="Times New Roman"/>
-          <w:sz w:val="24"/>
-          <w:szCs w:val="24"/>
-        </w:rPr>
-        <w:t>terus-menerus</w:t>
-      </w:r>
-      <w:proofErr w:type="spellEnd"/>
-      <w:r>
-        <w:rPr>
-          <w:rFonts w:ascii="Times New Roman" w:hAnsi="Times New Roman" w:cs="Times New Roman"/>
-          <w:sz w:val="24"/>
-          <w:szCs w:val="24"/>
-        </w:rPr>
-        <w:t xml:space="preserve"> </w:t>
-      </w:r>
-      <w:proofErr w:type="spellStart"/>
-      <w:r>
-        <w:rPr>
-          <w:rFonts w:ascii="Times New Roman" w:hAnsi="Times New Roman" w:cs="Times New Roman"/>
-          <w:sz w:val="24"/>
-          <w:szCs w:val="24"/>
-        </w:rPr>
-        <w:t>hingga</w:t>
-      </w:r>
-      <w:proofErr w:type="spellEnd"/>
-      <w:r>
-        <w:rPr>
-          <w:rFonts w:ascii="Times New Roman" w:hAnsi="Times New Roman" w:cs="Times New Roman"/>
-          <w:sz w:val="24"/>
-          <w:szCs w:val="24"/>
-        </w:rPr>
-        <w:t xml:space="preserve"> </w:t>
-      </w:r>
-      <w:proofErr w:type="spellStart"/>
-      <w:r>
-        <w:rPr>
-          <w:rFonts w:ascii="Times New Roman" w:hAnsi="Times New Roman" w:cs="Times New Roman"/>
-          <w:sz w:val="24"/>
-          <w:szCs w:val="24"/>
-        </w:rPr>
-        <w:t>menghasilkan</w:t>
-      </w:r>
-      <w:proofErr w:type="spellEnd"/>
-      <w:r>
-        <w:rPr>
-          <w:rFonts w:ascii="Times New Roman" w:hAnsi="Times New Roman" w:cs="Times New Roman"/>
-          <w:sz w:val="24"/>
-          <w:szCs w:val="24"/>
-        </w:rPr>
-        <w:t xml:space="preserve"> model </w:t>
+        <w:t xml:space="preserve">Cloud Environment </w:t>
+      </w:r>
+      <w:r>
+        <w:rPr>
+          <w:rFonts w:ascii="Times New Roman" w:hAnsi="Times New Roman" w:cs="Times New Roman"/>
+          <w:sz w:val="24"/>
+          <w:szCs w:val="24"/>
+        </w:rPr>
+        <w:t xml:space="preserve">yang </w:t>
+      </w:r>
+      <w:proofErr w:type="spellStart"/>
+      <w:r>
+        <w:rPr>
+          <w:rFonts w:ascii="Times New Roman" w:hAnsi="Times New Roman" w:cs="Times New Roman"/>
+          <w:sz w:val="24"/>
+          <w:szCs w:val="24"/>
+        </w:rPr>
+        <w:t>dijalankan</w:t>
+      </w:r>
+      <w:proofErr w:type="spellEnd"/>
+      <w:r>
+        <w:rPr>
+          <w:rFonts w:ascii="Times New Roman" w:hAnsi="Times New Roman" w:cs="Times New Roman"/>
+          <w:sz w:val="24"/>
+          <w:szCs w:val="24"/>
+        </w:rPr>
+        <w:t xml:space="preserve"> pada </w:t>
+      </w:r>
+      <w:proofErr w:type="spellStart"/>
+      <w:r>
+        <w:rPr>
+          <w:rFonts w:ascii="Times New Roman" w:hAnsi="Times New Roman" w:cs="Times New Roman"/>
+          <w:sz w:val="24"/>
+          <w:szCs w:val="24"/>
+        </w:rPr>
+        <w:t>CloudSIM</w:t>
+      </w:r>
+      <w:proofErr w:type="spellEnd"/>
+      <w:r>
+        <w:rPr>
+          <w:rFonts w:ascii="Times New Roman" w:hAnsi="Times New Roman" w:cs="Times New Roman"/>
+          <w:sz w:val="24"/>
+          <w:szCs w:val="24"/>
+        </w:rPr>
+        <w:t xml:space="preserve"> </w:t>
+      </w:r>
+      <w:proofErr w:type="spellStart"/>
+      <w:r>
+        <w:rPr>
+          <w:rFonts w:ascii="Times New Roman" w:hAnsi="Times New Roman" w:cs="Times New Roman"/>
+          <w:sz w:val="24"/>
+          <w:szCs w:val="24"/>
+        </w:rPr>
+        <w:t>untuk</w:t>
+      </w:r>
+      <w:proofErr w:type="spellEnd"/>
+      <w:r>
+        <w:rPr>
+          <w:rFonts w:ascii="Times New Roman" w:hAnsi="Times New Roman" w:cs="Times New Roman"/>
+          <w:sz w:val="24"/>
+          <w:szCs w:val="24"/>
+        </w:rPr>
+        <w:t xml:space="preserve"> </w:t>
+      </w:r>
+      <w:proofErr w:type="spellStart"/>
+      <w:r>
+        <w:rPr>
+          <w:rFonts w:ascii="Times New Roman" w:hAnsi="Times New Roman" w:cs="Times New Roman"/>
+          <w:sz w:val="24"/>
+          <w:szCs w:val="24"/>
+        </w:rPr>
+        <w:t>menguji</w:t>
+      </w:r>
+      <w:proofErr w:type="spellEnd"/>
+      <w:r>
+        <w:rPr>
+          <w:rFonts w:ascii="Times New Roman" w:hAnsi="Times New Roman" w:cs="Times New Roman"/>
+          <w:sz w:val="24"/>
+          <w:szCs w:val="24"/>
+        </w:rPr>
+        <w:t xml:space="preserve"> </w:t>
+      </w:r>
+      <w:proofErr w:type="spellStart"/>
+      <w:r>
+        <w:rPr>
+          <w:rFonts w:ascii="Times New Roman" w:hAnsi="Times New Roman" w:cs="Times New Roman"/>
+          <w:sz w:val="24"/>
+          <w:szCs w:val="24"/>
+        </w:rPr>
+        <w:t>keberhasilan</w:t>
+      </w:r>
+      <w:proofErr w:type="spellEnd"/>
+      <w:r>
+        <w:rPr>
+          <w:rFonts w:ascii="Times New Roman" w:hAnsi="Times New Roman" w:cs="Times New Roman"/>
+          <w:sz w:val="24"/>
+          <w:szCs w:val="24"/>
+        </w:rPr>
+        <w:t xml:space="preserve"> </w:t>
+      </w:r>
+      <w:proofErr w:type="spellStart"/>
+      <w:r>
+        <w:rPr>
+          <w:rFonts w:ascii="Times New Roman" w:hAnsi="Times New Roman" w:cs="Times New Roman"/>
+          <w:sz w:val="24"/>
+          <w:szCs w:val="24"/>
+        </w:rPr>
+        <w:t>melakukan</w:t>
+      </w:r>
+      <w:proofErr w:type="spellEnd"/>
+      <w:r>
+        <w:rPr>
+          <w:rFonts w:ascii="Times New Roman" w:hAnsi="Times New Roman" w:cs="Times New Roman"/>
+          <w:sz w:val="24"/>
+          <w:szCs w:val="24"/>
+        </w:rPr>
+        <w:t xml:space="preserve"> </w:t>
       </w:r>
       <w:r>
         <w:rPr>
@@ -13436,214 +13553,6 @@
           <w:sz w:val="24"/>
           <w:szCs w:val="24"/>
         </w:rPr>
-        <w:t xml:space="preserve"> yang </w:t>
-      </w:r>
-      <w:proofErr w:type="spellStart"/>
-      <w:r>
-        <w:rPr>
-          <w:rFonts w:ascii="Times New Roman" w:hAnsi="Times New Roman" w:cs="Times New Roman"/>
-          <w:sz w:val="24"/>
-          <w:szCs w:val="24"/>
-        </w:rPr>
-        <w:t>efisien</w:t>
-      </w:r>
-      <w:proofErr w:type="spellEnd"/>
-      <w:r>
-        <w:rPr>
-          <w:rFonts w:ascii="Times New Roman" w:hAnsi="Times New Roman" w:cs="Times New Roman"/>
-          <w:sz w:val="24"/>
-          <w:szCs w:val="24"/>
-        </w:rPr>
-        <w:t>.</w:t>
-      </w:r>
-    </w:p>
-    <w:p>
-      <w:pPr>
-        <w:ind w:firstLine="360"/>
-        <w:jc w:val="both"/>
-        <w:rPr>
-          <w:rFonts w:ascii="Times New Roman" w:hAnsi="Times New Roman" w:cs="Times New Roman"/>
-          <w:b/>
-          <w:bCs/>
-          <w:sz w:val="24"/>
-          <w:szCs w:val="24"/>
-        </w:rPr>
-      </w:pPr>
-      <w:r>
-        <w:rPr>
-          <w:rFonts w:ascii="Times New Roman" w:hAnsi="Times New Roman" w:cs="Times New Roman"/>
-          <w:b/>
-          <w:bCs/>
-          <w:sz w:val="24"/>
-          <w:szCs w:val="24"/>
-        </w:rPr>
-        <w:t xml:space="preserve">10.4 </w:t>
-      </w:r>
-      <w:proofErr w:type="spellStart"/>
-      <w:r>
-        <w:rPr>
-          <w:rFonts w:ascii="Times New Roman" w:hAnsi="Times New Roman" w:cs="Times New Roman"/>
-          <w:b/>
-          <w:bCs/>
-          <w:sz w:val="24"/>
-          <w:szCs w:val="24"/>
-        </w:rPr>
-        <w:t>Implementasi</w:t>
-      </w:r>
-      <w:proofErr w:type="spellEnd"/>
-      <w:r>
-        <w:rPr>
-          <w:rFonts w:ascii="Times New Roman" w:hAnsi="Times New Roman" w:cs="Times New Roman"/>
-          <w:b/>
-          <w:bCs/>
-          <w:sz w:val="24"/>
-          <w:szCs w:val="24"/>
-        </w:rPr>
-        <w:t xml:space="preserve"> </w:t>
-      </w:r>
-      <w:proofErr w:type="spellStart"/>
-      <w:r>
-        <w:rPr>
-          <w:rFonts w:ascii="Times New Roman" w:hAnsi="Times New Roman" w:cs="Times New Roman"/>
-          <w:b/>
-          <w:bCs/>
-          <w:sz w:val="24"/>
-          <w:szCs w:val="24"/>
-        </w:rPr>
-        <w:t>Perangkat</w:t>
-      </w:r>
-      <w:proofErr w:type="spellEnd"/>
-      <w:r>
-        <w:rPr>
-          <w:rFonts w:ascii="Times New Roman" w:hAnsi="Times New Roman" w:cs="Times New Roman"/>
-          <w:b/>
-          <w:bCs/>
-          <w:sz w:val="24"/>
-          <w:szCs w:val="24"/>
-        </w:rPr>
-        <w:t xml:space="preserve"> </w:t>
-      </w:r>
-      <w:proofErr w:type="spellStart"/>
-      <w:r>
-        <w:rPr>
-          <w:rFonts w:ascii="Times New Roman" w:hAnsi="Times New Roman" w:cs="Times New Roman"/>
-          <w:b/>
-          <w:bCs/>
-          <w:sz w:val="24"/>
-          <w:szCs w:val="24"/>
-        </w:rPr>
-        <w:t>Lunak</w:t>
-      </w:r>
-      <w:proofErr w:type="spellEnd"/>
-    </w:p>
-    <w:p>
-      <w:pPr>
-        <w:ind w:firstLine="360"/>
-        <w:jc w:val="both"/>
-        <w:rPr>
-          <w:rFonts w:ascii="Times New Roman" w:hAnsi="Times New Roman" w:cs="Times New Roman"/>
-          <w:sz w:val="24"/>
-          <w:szCs w:val="24"/>
-        </w:rPr>
-      </w:pPr>
-      <w:r>
-        <w:rPr>
-          <w:rFonts w:ascii="Times New Roman" w:hAnsi="Times New Roman" w:cs="Times New Roman"/>
-          <w:b/>
-          <w:bCs/>
-          <w:sz w:val="24"/>
-          <w:szCs w:val="24"/>
-        </w:rPr>
-        <w:tab/>
-      </w:r>
-      <w:proofErr w:type="spellStart"/>
-      <w:r>
-        <w:rPr>
-          <w:rFonts w:ascii="Times New Roman" w:hAnsi="Times New Roman" w:cs="Times New Roman"/>
-          <w:sz w:val="24"/>
-          <w:szCs w:val="24"/>
-        </w:rPr>
-        <w:t>Implementasi</w:t>
-      </w:r>
-      <w:proofErr w:type="spellEnd"/>
-      <w:r>
-        <w:rPr>
-          <w:rFonts w:ascii="Times New Roman" w:hAnsi="Times New Roman" w:cs="Times New Roman"/>
-          <w:sz w:val="24"/>
-          <w:szCs w:val="24"/>
-        </w:rPr>
-        <w:t xml:space="preserve"> </w:t>
-      </w:r>
-      <w:proofErr w:type="spellStart"/>
-      <w:r>
-        <w:rPr>
-          <w:rFonts w:ascii="Times New Roman" w:hAnsi="Times New Roman" w:cs="Times New Roman"/>
-          <w:sz w:val="24"/>
-          <w:szCs w:val="24"/>
-        </w:rPr>
-        <w:t>dari</w:t>
-      </w:r>
-      <w:proofErr w:type="spellEnd"/>
-      <w:r>
-        <w:rPr>
-          <w:rFonts w:ascii="Times New Roman" w:hAnsi="Times New Roman" w:cs="Times New Roman"/>
-          <w:sz w:val="24"/>
-          <w:szCs w:val="24"/>
-        </w:rPr>
-        <w:t xml:space="preserve"> </w:t>
-      </w:r>
-      <w:proofErr w:type="spellStart"/>
-      <w:r>
-        <w:rPr>
-          <w:rFonts w:ascii="Times New Roman" w:hAnsi="Times New Roman" w:cs="Times New Roman"/>
-          <w:sz w:val="24"/>
-          <w:szCs w:val="24"/>
-        </w:rPr>
-        <w:t>perangkat</w:t>
-      </w:r>
-      <w:proofErr w:type="spellEnd"/>
-      <w:r>
-        <w:rPr>
-          <w:rFonts w:ascii="Times New Roman" w:hAnsi="Times New Roman" w:cs="Times New Roman"/>
-          <w:sz w:val="24"/>
-          <w:szCs w:val="24"/>
-        </w:rPr>
-        <w:t xml:space="preserve"> </w:t>
-      </w:r>
-      <w:proofErr w:type="spellStart"/>
-      <w:r>
-        <w:rPr>
-          <w:rFonts w:ascii="Times New Roman" w:hAnsi="Times New Roman" w:cs="Times New Roman"/>
-          <w:sz w:val="24"/>
-          <w:szCs w:val="24"/>
-        </w:rPr>
-        <w:t>lunak</w:t>
-      </w:r>
-      <w:proofErr w:type="spellEnd"/>
-      <w:r>
-        <w:rPr>
-          <w:rFonts w:ascii="Times New Roman" w:hAnsi="Times New Roman" w:cs="Times New Roman"/>
-          <w:sz w:val="24"/>
-          <w:szCs w:val="24"/>
-        </w:rPr>
-        <w:t xml:space="preserve"> </w:t>
-      </w:r>
-      <w:proofErr w:type="spellStart"/>
-      <w:r>
-        <w:rPr>
-          <w:rFonts w:ascii="Times New Roman" w:hAnsi="Times New Roman" w:cs="Times New Roman"/>
-          <w:sz w:val="24"/>
-          <w:szCs w:val="24"/>
-        </w:rPr>
-        <w:t>akan</w:t>
-      </w:r>
-      <w:proofErr w:type="spellEnd"/>
-      <w:r>
-        <w:rPr>
-          <w:rFonts w:ascii="Times New Roman" w:hAnsi="Times New Roman" w:cs="Times New Roman"/>
-          <w:sz w:val="24"/>
-          <w:szCs w:val="24"/>
-        </w:rPr>
         <w:t xml:space="preserve"> </w:t>
       </w:r>
       <w:proofErr w:type="spellStart"/>
@@ -13671,219 +13580,7 @@
           <w:sz w:val="24"/>
           <w:szCs w:val="24"/>
         </w:rPr>
-        <w:t>CloudSIM</w:t>
-      </w:r>
-      <w:proofErr w:type="spellEnd"/>
-      <w:r>
-        <w:rPr>
-          <w:rFonts w:ascii="Times New Roman" w:hAnsi="Times New Roman" w:cs="Times New Roman"/>
-          <w:sz w:val="24"/>
-          <w:szCs w:val="24"/>
-        </w:rPr>
-        <w:t>.</w:t>
-      </w:r>
-    </w:p>
-    <w:p>
-      <w:pPr>
-        <w:ind w:firstLine="360"/>
-        <w:jc w:val="both"/>
-        <w:rPr>
-          <w:rFonts w:ascii="Times New Roman" w:hAnsi="Times New Roman" w:cs="Times New Roman"/>
-          <w:b/>
-          <w:bCs/>
-          <w:sz w:val="24"/>
-          <w:szCs w:val="24"/>
-        </w:rPr>
-      </w:pPr>
-      <w:r>
-        <w:rPr>
-          <w:rFonts w:ascii="Times New Roman" w:hAnsi="Times New Roman" w:cs="Times New Roman"/>
-          <w:b/>
-          <w:bCs/>
-          <w:sz w:val="24"/>
-          <w:szCs w:val="24"/>
-        </w:rPr>
-        <w:t xml:space="preserve">10.5 </w:t>
-      </w:r>
-      <w:proofErr w:type="spellStart"/>
-      <w:r>
-        <w:rPr>
-          <w:rFonts w:ascii="Times New Roman" w:hAnsi="Times New Roman" w:cs="Times New Roman"/>
-          <w:b/>
-          <w:bCs/>
-          <w:sz w:val="24"/>
-          <w:szCs w:val="24"/>
-        </w:rPr>
-        <w:t>Pengujian</w:t>
-      </w:r>
-      <w:proofErr w:type="spellEnd"/>
-      <w:r>
-        <w:rPr>
-          <w:rFonts w:ascii="Times New Roman" w:hAnsi="Times New Roman" w:cs="Times New Roman"/>
-          <w:b/>
-          <w:bCs/>
-          <w:sz w:val="24"/>
-          <w:szCs w:val="24"/>
-        </w:rPr>
-        <w:t xml:space="preserve"> dan </w:t>
-      </w:r>
-      <w:proofErr w:type="spellStart"/>
-      <w:r>
-        <w:rPr>
-          <w:rFonts w:ascii="Times New Roman" w:hAnsi="Times New Roman" w:cs="Times New Roman"/>
-          <w:b/>
-          <w:bCs/>
-          <w:sz w:val="24"/>
-          <w:szCs w:val="24"/>
-        </w:rPr>
-        <w:t>Evaluasi</w:t>
-      </w:r>
-      <w:proofErr w:type="spellEnd"/>
-    </w:p>
-    <w:p>
-      <w:pPr>
-        <w:ind w:left="360" w:firstLine="360"/>
-        <w:jc w:val="both"/>
-        <w:rPr>
-          <w:rFonts w:ascii="Times New Roman" w:hAnsi="Times New Roman" w:cs="Times New Roman"/>
-          <w:sz w:val="24"/>
-          <w:szCs w:val="24"/>
-        </w:rPr>
-      </w:pPr>
-      <w:proofErr w:type="spellStart"/>
-      <w:r>
-        <w:rPr>
-          <w:rFonts w:ascii="Times New Roman" w:hAnsi="Times New Roman" w:cs="Times New Roman"/>
-          <w:sz w:val="24"/>
-          <w:szCs w:val="24"/>
-        </w:rPr>
-        <w:t>Pengujian</w:t>
-      </w:r>
-      <w:proofErr w:type="spellEnd"/>
-      <w:r>
-        <w:rPr>
-          <w:rFonts w:ascii="Times New Roman" w:hAnsi="Times New Roman" w:cs="Times New Roman"/>
-          <w:sz w:val="24"/>
-          <w:szCs w:val="24"/>
-        </w:rPr>
-        <w:t xml:space="preserve"> dan </w:t>
-      </w:r>
-      <w:proofErr w:type="spellStart"/>
-      <w:r>
-        <w:rPr>
-          <w:rFonts w:ascii="Times New Roman" w:hAnsi="Times New Roman" w:cs="Times New Roman"/>
-          <w:sz w:val="24"/>
-          <w:szCs w:val="24"/>
-        </w:rPr>
-        <w:t>evaluasi</w:t>
-      </w:r>
-      <w:proofErr w:type="spellEnd"/>
-      <w:r>
-        <w:rPr>
-          <w:rFonts w:ascii="Times New Roman" w:hAnsi="Times New Roman" w:cs="Times New Roman"/>
-          <w:sz w:val="24"/>
-          <w:szCs w:val="24"/>
-        </w:rPr>
-        <w:t xml:space="preserve"> </w:t>
-      </w:r>
-      <w:proofErr w:type="spellStart"/>
-      <w:r>
-        <w:rPr>
-          <w:rFonts w:ascii="Times New Roman" w:hAnsi="Times New Roman" w:cs="Times New Roman"/>
-          <w:sz w:val="24"/>
-          <w:szCs w:val="24"/>
-        </w:rPr>
-        <w:t>akan</w:t>
-      </w:r>
-      <w:proofErr w:type="spellEnd"/>
-      <w:r>
-        <w:rPr>
-          <w:rFonts w:ascii="Times New Roman" w:hAnsi="Times New Roman" w:cs="Times New Roman"/>
-          <w:sz w:val="24"/>
-          <w:szCs w:val="24"/>
-        </w:rPr>
-        <w:t xml:space="preserve"> </w:t>
-      </w:r>
-      <w:proofErr w:type="spellStart"/>
-      <w:r>
-        <w:rPr>
-          <w:rFonts w:ascii="Times New Roman" w:hAnsi="Times New Roman" w:cs="Times New Roman"/>
-          <w:sz w:val="24"/>
-          <w:szCs w:val="24"/>
-        </w:rPr>
-        <w:t>dilaksanakan</w:t>
-      </w:r>
-      <w:proofErr w:type="spellEnd"/>
-      <w:r>
-        <w:rPr>
-          <w:rFonts w:ascii="Times New Roman" w:hAnsi="Times New Roman" w:cs="Times New Roman"/>
-          <w:sz w:val="24"/>
-          <w:szCs w:val="24"/>
-        </w:rPr>
-        <w:t xml:space="preserve"> </w:t>
-      </w:r>
-      <w:proofErr w:type="spellStart"/>
-      <w:r>
-        <w:rPr>
-          <w:rFonts w:ascii="Times New Roman" w:hAnsi="Times New Roman" w:cs="Times New Roman"/>
-          <w:sz w:val="24"/>
-          <w:szCs w:val="24"/>
-        </w:rPr>
-        <w:t>dengan</w:t>
-      </w:r>
-      <w:proofErr w:type="spellEnd"/>
-      <w:r>
-        <w:rPr>
-          <w:rFonts w:ascii="Times New Roman" w:hAnsi="Times New Roman" w:cs="Times New Roman"/>
-          <w:sz w:val="24"/>
-          <w:szCs w:val="24"/>
-        </w:rPr>
-        <w:t xml:space="preserve"> uji </w:t>
-      </w:r>
-      <w:proofErr w:type="spellStart"/>
-      <w:r>
-        <w:rPr>
-          <w:rFonts w:ascii="Times New Roman" w:hAnsi="Times New Roman" w:cs="Times New Roman"/>
-          <w:sz w:val="24"/>
-          <w:szCs w:val="24"/>
-        </w:rPr>
-        <w:t>coba</w:t>
-      </w:r>
-      <w:proofErr w:type="spellEnd"/>
-      <w:r>
-        <w:rPr>
-          <w:rFonts w:ascii="Times New Roman" w:hAnsi="Times New Roman" w:cs="Times New Roman"/>
-          <w:sz w:val="24"/>
-          <w:szCs w:val="24"/>
-        </w:rPr>
-        <w:t xml:space="preserve"> </w:t>
-      </w:r>
-      <w:proofErr w:type="spellStart"/>
-      <w:r>
-        <w:rPr>
-          <w:rFonts w:ascii="Times New Roman" w:hAnsi="Times New Roman" w:cs="Times New Roman"/>
-          <w:sz w:val="24"/>
-          <w:szCs w:val="24"/>
-        </w:rPr>
-        <w:t>menggunakan</w:t>
-      </w:r>
-      <w:proofErr w:type="spellEnd"/>
-      <w:r>
-        <w:rPr>
-          <w:rFonts w:ascii="Times New Roman" w:hAnsi="Times New Roman" w:cs="Times New Roman"/>
-          <w:sz w:val="24"/>
-          <w:szCs w:val="24"/>
-        </w:rPr>
-        <w:t xml:space="preserve"> </w:t>
-      </w:r>
-      <w:proofErr w:type="spellStart"/>
-      <w:r>
-        <w:rPr>
-          <w:rFonts w:ascii="Times New Roman" w:hAnsi="Times New Roman" w:cs="Times New Roman"/>
-          <w:sz w:val="24"/>
-          <w:szCs w:val="24"/>
-        </w:rPr>
-        <w:t>simulasi</w:t>
+        <w:t>algoritma</w:t>
       </w:r>
       <w:proofErr w:type="spellEnd"/>
       <w:r>
@@ -13902,123 +13599,15 @@
           <w:sz w:val="24"/>
           <w:szCs w:val="24"/>
         </w:rPr>
-        <w:t xml:space="preserve">Cloud Environment </w:t>
-      </w:r>
-      <w:r>
-        <w:rPr>
-          <w:rFonts w:ascii="Times New Roman" w:hAnsi="Times New Roman" w:cs="Times New Roman"/>
-          <w:sz w:val="24"/>
-          <w:szCs w:val="24"/>
-        </w:rPr>
-        <w:t xml:space="preserve">yang </w:t>
-      </w:r>
-      <w:proofErr w:type="spellStart"/>
-      <w:r>
-        <w:rPr>
-          <w:rFonts w:ascii="Times New Roman" w:hAnsi="Times New Roman" w:cs="Times New Roman"/>
-          <w:sz w:val="24"/>
-          <w:szCs w:val="24"/>
-        </w:rPr>
-        <w:t>dijalankan</w:t>
-      </w:r>
-      <w:proofErr w:type="spellEnd"/>
-      <w:r>
-        <w:rPr>
-          <w:rFonts w:ascii="Times New Roman" w:hAnsi="Times New Roman" w:cs="Times New Roman"/>
-          <w:sz w:val="24"/>
-          <w:szCs w:val="24"/>
-        </w:rPr>
-        <w:t xml:space="preserve"> pada </w:t>
-      </w:r>
-      <w:proofErr w:type="spellStart"/>
-      <w:r>
-        <w:rPr>
-          <w:rFonts w:ascii="Times New Roman" w:hAnsi="Times New Roman" w:cs="Times New Roman"/>
-          <w:sz w:val="24"/>
-          <w:szCs w:val="24"/>
-        </w:rPr>
-        <w:t>CloudSIM</w:t>
-      </w:r>
-      <w:proofErr w:type="spellEnd"/>
-      <w:r>
-        <w:rPr>
-          <w:rFonts w:ascii="Times New Roman" w:hAnsi="Times New Roman" w:cs="Times New Roman"/>
-          <w:sz w:val="24"/>
-          <w:szCs w:val="24"/>
-        </w:rPr>
-        <w:t xml:space="preserve"> </w:t>
-      </w:r>
-      <w:proofErr w:type="spellStart"/>
-      <w:r>
-        <w:rPr>
-          <w:rFonts w:ascii="Times New Roman" w:hAnsi="Times New Roman" w:cs="Times New Roman"/>
-          <w:sz w:val="24"/>
-          <w:szCs w:val="24"/>
-        </w:rPr>
-        <w:t>untuk</w:t>
-      </w:r>
-      <w:proofErr w:type="spellEnd"/>
-      <w:r>
-        <w:rPr>
-          <w:rFonts w:ascii="Times New Roman" w:hAnsi="Times New Roman" w:cs="Times New Roman"/>
-          <w:sz w:val="24"/>
-          <w:szCs w:val="24"/>
-        </w:rPr>
-        <w:t xml:space="preserve"> </w:t>
-      </w:r>
-      <w:proofErr w:type="spellStart"/>
-      <w:r>
-        <w:rPr>
-          <w:rFonts w:ascii="Times New Roman" w:hAnsi="Times New Roman" w:cs="Times New Roman"/>
-          <w:sz w:val="24"/>
-          <w:szCs w:val="24"/>
-        </w:rPr>
-        <w:t>menguji</w:t>
-      </w:r>
-      <w:proofErr w:type="spellEnd"/>
-      <w:r>
-        <w:rPr>
-          <w:rFonts w:ascii="Times New Roman" w:hAnsi="Times New Roman" w:cs="Times New Roman"/>
-          <w:sz w:val="24"/>
-          <w:szCs w:val="24"/>
-        </w:rPr>
-        <w:t xml:space="preserve"> </w:t>
-      </w:r>
-      <w:proofErr w:type="spellStart"/>
-      <w:r>
-        <w:rPr>
-          <w:rFonts w:ascii="Times New Roman" w:hAnsi="Times New Roman" w:cs="Times New Roman"/>
-          <w:sz w:val="24"/>
-          <w:szCs w:val="24"/>
-        </w:rPr>
-        <w:t>keberhasilan</w:t>
-      </w:r>
-      <w:proofErr w:type="spellEnd"/>
-      <w:r>
-        <w:rPr>
-          <w:rFonts w:ascii="Times New Roman" w:hAnsi="Times New Roman" w:cs="Times New Roman"/>
-          <w:sz w:val="24"/>
-          <w:szCs w:val="24"/>
-        </w:rPr>
-        <w:t xml:space="preserve"> </w:t>
-      </w:r>
-      <w:proofErr w:type="spellStart"/>
-      <w:r>
-        <w:rPr>
-          <w:rFonts w:ascii="Times New Roman" w:hAnsi="Times New Roman" w:cs="Times New Roman"/>
-          <w:sz w:val="24"/>
-          <w:szCs w:val="24"/>
-        </w:rPr>
-        <w:t>melakukan</w:t>
-      </w:r>
-      <w:proofErr w:type="spellEnd"/>
-      <w:r>
-        <w:rPr>
-          <w:rFonts w:ascii="Times New Roman" w:hAnsi="Times New Roman" w:cs="Times New Roman"/>
-          <w:sz w:val="24"/>
-          <w:szCs w:val="24"/>
-        </w:rPr>
-        <w:t xml:space="preserve"> </w:t>
+        <w:t xml:space="preserve">Genetic Algorithm </w:t>
+      </w:r>
+      <w:r>
+        <w:rPr>
+          <w:rFonts w:ascii="Times New Roman" w:hAnsi="Times New Roman" w:cs="Times New Roman"/>
+          <w:sz w:val="24"/>
+          <w:szCs w:val="24"/>
+        </w:rPr>
+        <w:t xml:space="preserve">dan </w:t>
       </w:r>
       <w:r>
         <w:rPr>
@@ -14028,99 +13617,7 @@
           <w:sz w:val="24"/>
           <w:szCs w:val="24"/>
         </w:rPr>
-        <w:t>Cloud Provisioning</w:t>
-      </w:r>
-      <w:r>
-        <w:rPr>
-          <w:rFonts w:ascii="Times New Roman" w:hAnsi="Times New Roman" w:cs="Times New Roman"/>
-          <w:sz w:val="24"/>
-          <w:szCs w:val="24"/>
-        </w:rPr>
-        <w:t xml:space="preserve"> </w:t>
-      </w:r>
-      <w:proofErr w:type="spellStart"/>
-      <w:r>
-        <w:rPr>
-          <w:rFonts w:ascii="Times New Roman" w:hAnsi="Times New Roman" w:cs="Times New Roman"/>
-          <w:sz w:val="24"/>
-          <w:szCs w:val="24"/>
-        </w:rPr>
-        <w:t>menggunakan</w:t>
-      </w:r>
-      <w:proofErr w:type="spellEnd"/>
-      <w:r>
-        <w:rPr>
-          <w:rFonts w:ascii="Times New Roman" w:hAnsi="Times New Roman" w:cs="Times New Roman"/>
-          <w:sz w:val="24"/>
-          <w:szCs w:val="24"/>
-        </w:rPr>
-        <w:t xml:space="preserve"> </w:t>
-      </w:r>
-      <w:proofErr w:type="spellStart"/>
-      <w:r>
-        <w:rPr>
-          <w:rFonts w:ascii="Times New Roman" w:hAnsi="Times New Roman" w:cs="Times New Roman"/>
-          <w:sz w:val="24"/>
-          <w:szCs w:val="24"/>
-        </w:rPr>
-        <w:t>algoritma</w:t>
-      </w:r>
-      <w:proofErr w:type="spellEnd"/>
-      <w:r>
-        <w:rPr>
-          <w:rFonts w:ascii="Times New Roman" w:hAnsi="Times New Roman" w:cs="Times New Roman"/>
-          <w:sz w:val="24"/>
-          <w:szCs w:val="24"/>
-        </w:rPr>
-        <w:t xml:space="preserve"> </w:t>
-      </w:r>
-      <w:r>
-        <w:rPr>
-          <w:rFonts w:ascii="Times New Roman" w:hAnsi="Times New Roman" w:cs="Times New Roman"/>
-          <w:i/>
-          <w:iCs/>
-          <w:sz w:val="24"/>
-          <w:szCs w:val="24"/>
-        </w:rPr>
-        <w:t>Genetic Algorithm</w:t>
-      </w:r>
-      <w:r>
-        <w:rPr>
-          <w:rFonts w:ascii="Times New Roman" w:hAnsi="Times New Roman" w:cs="Times New Roman"/>
-          <w:i/>
-          <w:iCs/>
-          <w:sz w:val="24"/>
-          <w:szCs w:val="24"/>
-        </w:rPr>
-        <w:t xml:space="preserve"> </w:t>
-      </w:r>
-      <w:r>
-        <w:rPr>
-          <w:rFonts w:ascii="Times New Roman" w:hAnsi="Times New Roman" w:cs="Times New Roman"/>
-          <w:sz w:val="24"/>
-          <w:szCs w:val="24"/>
-        </w:rPr>
-        <w:t xml:space="preserve">dan </w:t>
-      </w:r>
-      <w:r>
-        <w:rPr>
-          <w:rFonts w:ascii="Times New Roman" w:hAnsi="Times New Roman" w:cs="Times New Roman"/>
-          <w:i/>
-          <w:iCs/>
-          <w:sz w:val="24"/>
-          <w:szCs w:val="24"/>
-        </w:rPr>
-        <w:t>Artificial Neural Network</w:t>
-      </w:r>
-      <w:r>
-        <w:rPr>
-          <w:rFonts w:ascii="Times New Roman" w:hAnsi="Times New Roman" w:cs="Times New Roman"/>
-          <w:i/>
-          <w:iCs/>
-          <w:sz w:val="24"/>
-          <w:szCs w:val="24"/>
-        </w:rPr>
-        <w:t>.</w:t>
+        <w:t>Artificial Neural Network.</w:t>
       </w:r>
     </w:p>
     <w:p>

</xml_diff>